<commit_message>
ajout de MENU MAKER GESTION DE PROJET
</commit_message>
<xml_diff>
--- a/Webgencia_specifications_techniques.docx
+++ b/Webgencia_specifications_techniques.docx
@@ -3,21 +3,9 @@
 <w:document xmlns:wpc="http://schemas.microsoft.com/office/word/2010/wordprocessingCanvas" xmlns:cx="http://schemas.microsoft.com/office/drawing/2014/chartex" xmlns:cx1="http://schemas.microsoft.com/office/drawing/2015/9/8/chartex" xmlns:cx2="http://schemas.microsoft.com/office/drawing/2015/10/21/chartex" xmlns:cx3="http://schemas.microsoft.com/office/drawing/2016/5/9/chartex" xmlns:cx4="http://schemas.microsoft.com/office/drawing/2016/5/10/chartex" xmlns:cx5="http://schemas.microsoft.com/office/drawing/2016/5/11/chartex" xmlns:cx6="http://schemas.microsoft.com/office/drawing/2016/5/12/chartex" xmlns:cx7="http://schemas.microsoft.com/office/drawing/2016/5/13/chartex" xmlns:cx8="http://schemas.microsoft.com/office/drawing/2016/5/14/chartex" xmlns:mc="http://schemas.openxmlformats.org/markup-compatibility/2006" xmlns:aink="http://schemas.microsoft.com/office/drawing/2016/ink" xmlns:am3d="http://schemas.microsoft.com/office/drawing/2017/model3d" xmlns:o="urn:schemas-microsoft-com:office:office" xmlns:oel="http://schemas.microsoft.com/office/2019/extlst" xmlns:r="http://schemas.openxmlformats.org/officeDocument/2006/relationships" xmlns:m="http://schemas.openxmlformats.org/officeDocument/2006/math" xmlns:v="urn:schemas-microsoft-com:vml" xmlns:wp14="http://schemas.microsoft.com/office/word/2010/wordprocessingDrawing" xmlns:wp="http://schemas.openxmlformats.org/drawingml/2006/wordprocessingDrawing" xmlns:w10="urn:schemas-microsoft-com:office:word" xmlns:w="http://schemas.openxmlformats.org/wordprocessingml/2006/main" xmlns:w14="http://schemas.microsoft.com/office/word/2010/wordml" xmlns:w15="http://schemas.microsoft.com/office/word/2012/wordml" xmlns:w16cex="http://schemas.microsoft.com/office/word/2018/wordml/cex" xmlns:w16cid="http://schemas.microsoft.com/office/word/2016/wordml/cid" xmlns:w16="http://schemas.microsoft.com/office/word/2018/wordml" xmlns:w16sdtdh="http://schemas.microsoft.com/office/word/2020/wordml/sdtdatahash" xmlns:w16se="http://schemas.microsoft.com/office/word/2015/wordml/symex" xmlns:wpg="http://schemas.microsoft.com/office/word/2010/wordprocessingGroup" xmlns:wpi="http://schemas.microsoft.com/office/word/2010/wordprocessingInk" xmlns:wne="http://schemas.microsoft.com/office/word/2006/wordml" xmlns:wps="http://schemas.microsoft.com/office/word/2010/wordprocessingShape" mc:Ignorable="w14 w15 w16se w16cid w16 w16cex w16sdtdh wp14">
   <w:body>
     <w:p>
-      <w:pPr>
-        <w:pStyle w:val="Titre"/>
-        <w:widowControl w:val="0"/>
-        <w:spacing w:after="240" w:line="240" w:lineRule="auto"/>
-        <w:jc w:val="center"/>
-        <w:rPr>
-          <w:rFonts w:ascii="Montserrat" w:eastAsia="Montserrat" w:hAnsi="Montserrat" w:cs="Montserrat"/>
-        </w:rPr>
-      </w:pPr>
       <w:bookmarkStart w:id="0" w:name="_1jgtpi0w9ri" w:colFirst="0" w:colLast="0"/>
       <w:bookmarkEnd w:id="0"/>
       <w:r>
-        <w:rPr>
-          <w:rFonts w:ascii="Montserrat" w:eastAsia="Montserrat" w:hAnsi="Montserrat" w:cs="Montserrat"/>
-        </w:rPr>
         <w:t>Spécifications techniques</w:t>
       </w:r>
     </w:p>
@@ -357,21 +345,7 @@
               <w:rPr>
                 <w:rFonts w:ascii="Montserrat" w:eastAsia="Montserrat" w:hAnsi="Montserrat" w:cs="Montserrat"/>
               </w:rPr>
-              <w:t>Soufiane (</w:t>
-            </w:r>
-            <w:proofErr w:type="spellStart"/>
-            <w:r>
-              <w:rPr>
-                <w:rFonts w:ascii="Montserrat" w:eastAsia="Montserrat" w:hAnsi="Montserrat" w:cs="Montserrat"/>
-              </w:rPr>
-              <w:t>Webgencia</w:t>
-            </w:r>
-            <w:proofErr w:type="spellEnd"/>
-            <w:r>
-              <w:rPr>
-                <w:rFonts w:ascii="Montserrat" w:eastAsia="Montserrat" w:hAnsi="Montserrat" w:cs="Montserrat"/>
-              </w:rPr>
-              <w:t>)</w:t>
+              <w:t>Soufiane (Webgencia)</w:t>
             </w:r>
           </w:p>
         </w:tc>
@@ -585,7 +559,6 @@
           <w:sz w:val="28"/>
           <w:szCs w:val="28"/>
         </w:rPr>
-        <w:lastRenderedPageBreak/>
         <w:t>Choix technologiques</w:t>
       </w:r>
     </w:p>
@@ -600,6 +573,7 @@
         </w:rPr>
       </w:pPr>
       <w:r>
+        <w:lastRenderedPageBreak/>
         <w:pict w14:anchorId="57F486F6">
           <v:rect id="_x0000_i1025" style="width:0;height:1.5pt" o:hralign="center" o:hrstd="t" o:hr="t" fillcolor="#a0a0a0" stroked="f"/>
         </w:pict>
@@ -896,8 +870,6 @@
                 <w:i/>
               </w:rPr>
             </w:pPr>
-            <w:proofErr w:type="spellStart"/>
-            <w:proofErr w:type="gramStart"/>
             <w:r>
               <w:rPr>
                 <w:rFonts w:ascii="Montserrat" w:eastAsia="Montserrat" w:hAnsi="Montserrat" w:cs="Montserrat"/>
@@ -907,20 +879,7 @@
                 <w:sz w:val="28"/>
                 <w:szCs w:val="28"/>
               </w:rPr>
-              <w:t>react</w:t>
-            </w:r>
-            <w:proofErr w:type="spellEnd"/>
-            <w:proofErr w:type="gramEnd"/>
-            <w:r>
-              <w:rPr>
-                <w:rFonts w:ascii="Montserrat" w:eastAsia="Montserrat" w:hAnsi="Montserrat" w:cs="Montserrat"/>
-                <w:b/>
-                <w:bCs/>
-                <w:i/>
-                <w:sz w:val="28"/>
-                <w:szCs w:val="28"/>
-              </w:rPr>
-              <w:t>-modal</w:t>
+              <w:t>react-modal</w:t>
             </w:r>
           </w:p>
         </w:tc>
@@ -951,23 +910,7 @@
                 <w:rFonts w:ascii="Montserrat" w:eastAsia="Montserrat" w:hAnsi="Montserrat" w:cs="Montserrat"/>
                 <w:i/>
               </w:rPr>
-              <w:t xml:space="preserve">Cette librairie </w:t>
-            </w:r>
-            <w:proofErr w:type="spellStart"/>
-            <w:r>
-              <w:rPr>
-                <w:rFonts w:ascii="Montserrat" w:eastAsia="Montserrat" w:hAnsi="Montserrat" w:cs="Montserrat"/>
-                <w:i/>
-              </w:rPr>
-              <w:t>React</w:t>
-            </w:r>
-            <w:proofErr w:type="spellEnd"/>
-            <w:r>
-              <w:rPr>
-                <w:rFonts w:ascii="Montserrat" w:eastAsia="Montserrat" w:hAnsi="Montserrat" w:cs="Montserrat"/>
-                <w:i/>
-              </w:rPr>
-              <w:t xml:space="preserve"> permet de créer simplement des modales performantes, accessibles avec un minimum de code.</w:t>
+              <w:t>Cette librairie React permet de créer simplement des modales performantes, accessibles avec un minimum de code.</w:t>
             </w:r>
           </w:p>
           <w:p>
@@ -1008,23 +951,7 @@
                 <w:rFonts w:ascii="Montserrat" w:eastAsia="Montserrat" w:hAnsi="Montserrat" w:cs="Montserrat"/>
                 <w:i/>
               </w:rPr>
-              <w:t xml:space="preserve"> 1) Nous avons choisi de développer en </w:t>
-            </w:r>
-            <w:proofErr w:type="spellStart"/>
-            <w:r>
-              <w:rPr>
-                <w:rFonts w:ascii="Montserrat" w:eastAsia="Montserrat" w:hAnsi="Montserrat" w:cs="Montserrat"/>
-                <w:i/>
-              </w:rPr>
-              <w:t>React</w:t>
-            </w:r>
-            <w:proofErr w:type="spellEnd"/>
-            <w:r>
-              <w:rPr>
-                <w:rFonts w:ascii="Montserrat" w:eastAsia="Montserrat" w:hAnsi="Montserrat" w:cs="Montserrat"/>
-                <w:i/>
-              </w:rPr>
-              <w:t>, la librairie est cohérente avec ce choix.</w:t>
+              <w:t xml:space="preserve"> 1) Nous avons choisi de développer en React, la librairie est cohérente avec ce choix.</w:t>
             </w:r>
           </w:p>
           <w:p>
@@ -1073,13 +1000,7 @@
               <w:rPr>
                 <w:rFonts w:ascii="Montserrat" w:hAnsi="Montserrat"/>
               </w:rPr>
-              <w:t>Ajouter</w:t>
-            </w:r>
-            <w:r>
-              <w:rPr>
-                <w:rFonts w:ascii="Montserrat" w:hAnsi="Montserrat"/>
-              </w:rPr>
-              <w:t xml:space="preserve"> un plat / des plats dans mon menu.</w:t>
+              <w:t>Ajouter un plat / des plats dans mon menu.</w:t>
             </w:r>
           </w:p>
         </w:tc>
@@ -1138,8 +1059,6 @@
               <w:widowControl w:val="0"/>
               <w:spacing w:line="240" w:lineRule="auto"/>
             </w:pPr>
-            <w:proofErr w:type="spellStart"/>
-            <w:proofErr w:type="gramStart"/>
             <w:r>
               <w:rPr>
                 <w:rFonts w:ascii="Montserrat" w:eastAsia="Montserrat" w:hAnsi="Montserrat" w:cs="Montserrat"/>
@@ -1149,9 +1068,8 @@
                 <w:sz w:val="28"/>
                 <w:szCs w:val="28"/>
               </w:rPr>
-              <w:t>react</w:t>
-            </w:r>
-            <w:proofErr w:type="gramEnd"/>
+              <w:t>react-</w:t>
+            </w:r>
             <w:r>
               <w:rPr>
                 <w:rFonts w:ascii="Montserrat" w:eastAsia="Montserrat" w:hAnsi="Montserrat" w:cs="Montserrat"/>
@@ -1161,20 +1079,8 @@
                 <w:sz w:val="28"/>
                 <w:szCs w:val="28"/>
               </w:rPr>
-              <w:t>-</w:t>
-            </w:r>
-            <w:r>
-              <w:rPr>
-                <w:rFonts w:ascii="Montserrat" w:eastAsia="Montserrat" w:hAnsi="Montserrat" w:cs="Montserrat"/>
-                <w:b/>
-                <w:bCs/>
-                <w:i/>
-                <w:sz w:val="28"/>
-                <w:szCs w:val="28"/>
-              </w:rPr>
               <w:t>hook-form</w:t>
             </w:r>
-            <w:proofErr w:type="spellEnd"/>
           </w:p>
         </w:tc>
         <w:tc>
@@ -1204,23 +1110,7 @@
                 <w:rFonts w:ascii="Montserrat" w:eastAsia="Montserrat" w:hAnsi="Montserrat" w:cs="Montserrat"/>
                 <w:i/>
               </w:rPr>
-              <w:t xml:space="preserve">Cette librairie </w:t>
-            </w:r>
-            <w:proofErr w:type="spellStart"/>
-            <w:r>
-              <w:rPr>
-                <w:rFonts w:ascii="Montserrat" w:eastAsia="Montserrat" w:hAnsi="Montserrat" w:cs="Montserrat"/>
-                <w:i/>
-              </w:rPr>
-              <w:t>React</w:t>
-            </w:r>
-            <w:proofErr w:type="spellEnd"/>
-            <w:r>
-              <w:rPr>
-                <w:rFonts w:ascii="Montserrat" w:eastAsia="Montserrat" w:hAnsi="Montserrat" w:cs="Montserrat"/>
-                <w:i/>
-              </w:rPr>
-              <w:t xml:space="preserve"> permet de créer simplement des modales performantes, accessibles avec un minimum de code.</w:t>
+              <w:t>Cette librairie React permet de créer simplement des modales performantes, accessibles avec un minimum de code.</w:t>
             </w:r>
           </w:p>
           <w:p>
@@ -1255,23 +1145,7 @@
                 <w:rFonts w:ascii="Montserrat" w:eastAsia="Montserrat" w:hAnsi="Montserrat" w:cs="Montserrat"/>
                 <w:i/>
               </w:rPr>
-              <w:t xml:space="preserve">1) Nous avons choisi de développer en </w:t>
-            </w:r>
-            <w:proofErr w:type="spellStart"/>
-            <w:r>
-              <w:rPr>
-                <w:rFonts w:ascii="Montserrat" w:eastAsia="Montserrat" w:hAnsi="Montserrat" w:cs="Montserrat"/>
-                <w:i/>
-              </w:rPr>
-              <w:t>React</w:t>
-            </w:r>
-            <w:proofErr w:type="spellEnd"/>
-            <w:r>
-              <w:rPr>
-                <w:rFonts w:ascii="Montserrat" w:eastAsia="Montserrat" w:hAnsi="Montserrat" w:cs="Montserrat"/>
-                <w:i/>
-              </w:rPr>
-              <w:t>, la librairie est cohérente avec ce choix.</w:t>
+              <w:t>1) Nous avons choisi de développer en React, la librairie est cohérente avec ce choix.</w:t>
             </w:r>
           </w:p>
           <w:p>
@@ -1623,7 +1497,6 @@
                 <w:szCs w:val="28"/>
               </w:rPr>
             </w:pPr>
-            <w:proofErr w:type="spellStart"/>
             <w:r>
               <w:rPr>
                 <w:rFonts w:ascii="Montserrat" w:eastAsia="Montserrat" w:hAnsi="Montserrat" w:cs="Montserrat"/>
@@ -1635,7 +1508,6 @@
               </w:rPr>
               <w:t>React</w:t>
             </w:r>
-            <w:proofErr w:type="spellEnd"/>
           </w:p>
         </w:tc>
         <w:tc>
@@ -1663,23 +1535,7 @@
                 <w:rFonts w:ascii="Montserrat" w:eastAsia="Montserrat" w:hAnsi="Montserrat" w:cs="Montserrat"/>
                 <w:i/>
               </w:rPr>
-              <w:t xml:space="preserve">Cette librairie </w:t>
-            </w:r>
-            <w:proofErr w:type="spellStart"/>
-            <w:r>
-              <w:rPr>
-                <w:rFonts w:ascii="Montserrat" w:eastAsia="Montserrat" w:hAnsi="Montserrat" w:cs="Montserrat"/>
-                <w:i/>
-              </w:rPr>
-              <w:t>React</w:t>
-            </w:r>
-            <w:proofErr w:type="spellEnd"/>
-            <w:r>
-              <w:rPr>
-                <w:rFonts w:ascii="Montserrat" w:eastAsia="Montserrat" w:hAnsi="Montserrat" w:cs="Montserrat"/>
-                <w:i/>
-              </w:rPr>
-              <w:t xml:space="preserve"> permet de créer simplement des modales performantes, accessibles avec un minimum de code.</w:t>
+              <w:t>Cette librairie React permet de créer simplement des modales performantes, accessibles avec un minimum de code.</w:t>
             </w:r>
           </w:p>
           <w:p>
@@ -1710,25 +1566,23 @@
                 <w:i/>
                 <w:color w:val="2C3338"/>
               </w:rPr>
-              <w:t xml:space="preserve">Pour gérer des champs de formulaire avec </w:t>
-            </w:r>
-            <w:proofErr w:type="spellStart"/>
+              <w:t xml:space="preserve">Pour gérer des champs de formulaire avec React, </w:t>
+            </w:r>
             <w:r>
               <w:rPr>
                 <w:rFonts w:ascii="Montserrat" w:eastAsia="Montserrat" w:hAnsi="Montserrat" w:cs="Montserrat"/>
                 <w:i/>
                 <w:color w:val="2C3338"/>
               </w:rPr>
-              <w:t>React</w:t>
-            </w:r>
-            <w:proofErr w:type="spellEnd"/>
+              <w:t xml:space="preserve">il y a </w:t>
+            </w:r>
             <w:r>
               <w:rPr>
                 <w:rFonts w:ascii="Montserrat" w:eastAsia="Montserrat" w:hAnsi="Montserrat" w:cs="Montserrat"/>
                 <w:i/>
                 <w:color w:val="2C3338"/>
               </w:rPr>
-              <w:t xml:space="preserve">, </w:t>
+              <w:t xml:space="preserve"> le</w:t>
             </w:r>
             <w:r>
               <w:rPr>
@@ -1736,16 +1590,15 @@
                 <w:i/>
                 <w:color w:val="2C3338"/>
               </w:rPr>
-              <w:t xml:space="preserve">il y </w:t>
-            </w:r>
-            <w:proofErr w:type="gramStart"/>
+              <w:t>s</w:t>
+            </w:r>
             <w:r>
               <w:rPr>
                 <w:rFonts w:ascii="Montserrat" w:eastAsia="Montserrat" w:hAnsi="Montserrat" w:cs="Montserrat"/>
                 <w:i/>
                 <w:color w:val="2C3338"/>
               </w:rPr>
-              <w:t xml:space="preserve">a </w:t>
+              <w:t xml:space="preserve"> concept</w:t>
             </w:r>
             <w:r>
               <w:rPr>
@@ -1753,7 +1606,7 @@
                 <w:i/>
                 <w:color w:val="2C3338"/>
               </w:rPr>
-              <w:t xml:space="preserve"> le</w:t>
+              <w:t>s</w:t>
             </w:r>
             <w:r>
               <w:rPr>
@@ -1761,68 +1614,7 @@
                 <w:i/>
                 <w:color w:val="2C3338"/>
               </w:rPr>
-              <w:t>s</w:t>
-            </w:r>
-            <w:proofErr w:type="gramEnd"/>
-            <w:r>
-              <w:rPr>
-                <w:rFonts w:ascii="Montserrat" w:eastAsia="Montserrat" w:hAnsi="Montserrat" w:cs="Montserrat"/>
-                <w:i/>
-                <w:color w:val="2C3338"/>
-              </w:rPr>
-              <w:t xml:space="preserve"> concept</w:t>
-            </w:r>
-            <w:r>
-              <w:rPr>
-                <w:rFonts w:ascii="Montserrat" w:eastAsia="Montserrat" w:hAnsi="Montserrat" w:cs="Montserrat"/>
-                <w:i/>
-                <w:color w:val="2C3338"/>
-              </w:rPr>
-              <w:t>s</w:t>
-            </w:r>
-            <w:r>
-              <w:rPr>
-                <w:rFonts w:ascii="Montserrat" w:eastAsia="Montserrat" w:hAnsi="Montserrat" w:cs="Montserrat"/>
-                <w:i/>
-                <w:color w:val="2C3338"/>
-              </w:rPr>
-              <w:t xml:space="preserve"> de "</w:t>
-            </w:r>
-            <w:proofErr w:type="spellStart"/>
-            <w:r>
-              <w:rPr>
-                <w:rFonts w:ascii="Montserrat" w:eastAsia="Montserrat" w:hAnsi="Montserrat" w:cs="Montserrat"/>
-                <w:i/>
-                <w:color w:val="2C3338"/>
-              </w:rPr>
-              <w:t>controlled</w:t>
-            </w:r>
-            <w:proofErr w:type="spellEnd"/>
-            <w:r>
-              <w:rPr>
-                <w:rFonts w:ascii="Montserrat" w:eastAsia="Montserrat" w:hAnsi="Montserrat" w:cs="Montserrat"/>
-                <w:i/>
-                <w:color w:val="2C3338"/>
-              </w:rPr>
-              <w:t xml:space="preserve"> components" ou de "</w:t>
-            </w:r>
-            <w:proofErr w:type="spellStart"/>
-            <w:r>
-              <w:rPr>
-                <w:rFonts w:ascii="Montserrat" w:eastAsia="Montserrat" w:hAnsi="Montserrat" w:cs="Montserrat"/>
-                <w:i/>
-                <w:color w:val="2C3338"/>
-              </w:rPr>
-              <w:t>form</w:t>
-            </w:r>
-            <w:proofErr w:type="spellEnd"/>
-            <w:r>
-              <w:rPr>
-                <w:rFonts w:ascii="Montserrat" w:eastAsia="Montserrat" w:hAnsi="Montserrat" w:cs="Montserrat"/>
-                <w:i/>
-                <w:color w:val="2C3338"/>
-              </w:rPr>
-              <w:t xml:space="preserve"> components"</w:t>
+              <w:t xml:space="preserve"> de "controlled components" ou de "form components"</w:t>
             </w:r>
           </w:p>
           <w:p>
@@ -1861,23 +1653,7 @@
                 <w:rFonts w:ascii="Montserrat" w:eastAsia="Montserrat" w:hAnsi="Montserrat" w:cs="Montserrat"/>
                 <w:i/>
               </w:rPr>
-              <w:t xml:space="preserve">1) Nous avons choisi de développer en </w:t>
-            </w:r>
-            <w:proofErr w:type="spellStart"/>
-            <w:r>
-              <w:rPr>
-                <w:rFonts w:ascii="Montserrat" w:eastAsia="Montserrat" w:hAnsi="Montserrat" w:cs="Montserrat"/>
-                <w:i/>
-              </w:rPr>
-              <w:t>React</w:t>
-            </w:r>
-            <w:proofErr w:type="spellEnd"/>
-            <w:r>
-              <w:rPr>
-                <w:rFonts w:ascii="Montserrat" w:eastAsia="Montserrat" w:hAnsi="Montserrat" w:cs="Montserrat"/>
-                <w:i/>
-              </w:rPr>
-              <w:t>, la librairie est cohérente avec ce choix.</w:t>
+              <w:t>1) Nous avons choisi de développer en React, la librairie est cohérente avec ce choix.</w:t>
             </w:r>
           </w:p>
           <w:p>
@@ -1978,13 +1754,7 @@
               <w:rPr>
                 <w:rFonts w:ascii="Montserrat" w:hAnsi="Montserrat"/>
               </w:rPr>
-              <w:t>Qu'il se soit déjà connecté ou non, un mail lui est envoyé pour lui permettre de s'authentifier, ou au contraire de confirmer son mail pour accéder pour la première fois à l'application</w:t>
-            </w:r>
-            <w:r>
-              <w:rPr>
-                <w:rFonts w:ascii="Montserrat" w:hAnsi="Montserrat"/>
-              </w:rPr>
-              <w:t>.</w:t>
+              <w:t>Qu'il se soit déjà connecté ou non, un mail lui est envoyé pour lui permettre de s'authentifier, ou au contraire de confirmer son mail pour accéder pour la première fois à l'application.</w:t>
             </w:r>
           </w:p>
           <w:p>
@@ -2042,7 +1812,6 @@
                 <w:szCs w:val="28"/>
               </w:rPr>
             </w:pPr>
-            <w:proofErr w:type="spellStart"/>
             <w:r>
               <w:rPr>
                 <w:rFonts w:ascii="Montserrat" w:eastAsia="Montserrat" w:hAnsi="Montserrat" w:cs="Montserrat"/>
@@ -2054,7 +1823,6 @@
               </w:rPr>
               <w:t>React</w:t>
             </w:r>
-            <w:proofErr w:type="spellEnd"/>
           </w:p>
         </w:tc>
         <w:tc>
@@ -2077,39 +1845,12 @@
                 <w:i/>
               </w:rPr>
             </w:pPr>
-            <w:proofErr w:type="spellStart"/>
-            <w:proofErr w:type="gramStart"/>
-            <w:r>
-              <w:rPr>
-                <w:rFonts w:ascii="Montserrat" w:eastAsia="Montserrat" w:hAnsi="Montserrat" w:cs="Montserrat"/>
-                <w:i/>
-              </w:rPr>
-              <w:t>React</w:t>
-            </w:r>
-            <w:proofErr w:type="spellEnd"/>
-            <w:r>
-              <w:rPr>
-                <w:rFonts w:ascii="Montserrat" w:eastAsia="Montserrat" w:hAnsi="Montserrat" w:cs="Montserrat"/>
-                <w:i/>
-              </w:rPr>
-              <w:t xml:space="preserve">  </w:t>
-            </w:r>
-            <w:proofErr w:type="spellStart"/>
-            <w:r>
-              <w:rPr>
-                <w:rFonts w:ascii="Montserrat" w:eastAsia="Montserrat" w:hAnsi="Montserrat" w:cs="Montserrat"/>
-                <w:i/>
-              </w:rPr>
-              <w:t>fetch</w:t>
-            </w:r>
-            <w:proofErr w:type="spellEnd"/>
-            <w:proofErr w:type="gramEnd"/>
-            <w:r>
-              <w:rPr>
-                <w:rFonts w:ascii="Montserrat" w:eastAsia="Montserrat" w:hAnsi="Montserrat" w:cs="Montserrat"/>
-                <w:i/>
-              </w:rPr>
-              <w:t xml:space="preserve"> pour les appels réseau.</w:t>
+            <w:r>
+              <w:rPr>
+                <w:rFonts w:ascii="Montserrat" w:eastAsia="Montserrat" w:hAnsi="Montserrat" w:cs="Montserrat"/>
+                <w:i/>
+              </w:rPr>
+              <w:t>React  fetch pour les appels réseau.</w:t>
             </w:r>
           </w:p>
           <w:p>
@@ -2160,21 +1901,12 @@
                 <w:i/>
               </w:rPr>
             </w:pPr>
-            <w:proofErr w:type="spellStart"/>
-            <w:r>
-              <w:rPr>
-                <w:rFonts w:ascii="Montserrat" w:eastAsia="Montserrat" w:hAnsi="Montserrat" w:cs="Montserrat"/>
-                <w:i/>
-              </w:rPr>
-              <w:t>React</w:t>
-            </w:r>
-            <w:proofErr w:type="spellEnd"/>
-            <w:r>
-              <w:rPr>
-                <w:rFonts w:ascii="Montserrat" w:eastAsia="Montserrat" w:hAnsi="Montserrat" w:cs="Montserrat"/>
-                <w:i/>
-              </w:rPr>
-              <w:t xml:space="preserve"> possède des composants spécifiques pour réaliser cette </w:t>
+            <w:r>
+              <w:rPr>
+                <w:rFonts w:ascii="Montserrat" w:eastAsia="Montserrat" w:hAnsi="Montserrat" w:cs="Montserrat"/>
+                <w:i/>
+              </w:rPr>
+              <w:t xml:space="preserve">React possède des composants spécifiques pour réaliser cette </w:t>
             </w:r>
             <w:r>
               <w:rPr>
@@ -2366,13 +2098,7 @@
               <w:rPr>
                 <w:rFonts w:ascii="Montserrat" w:hAnsi="Montserrat"/>
               </w:rPr>
-              <w:t>Création d</w:t>
-            </w:r>
-            <w:r>
-              <w:rPr>
-                <w:rFonts w:ascii="Montserrat" w:hAnsi="Montserrat"/>
-              </w:rPr>
-              <w:t>u style de menu</w:t>
+              <w:t>Création du style de menu</w:t>
             </w:r>
           </w:p>
         </w:tc>
@@ -2469,7 +2195,6 @@
                 <w:b/>
               </w:rPr>
             </w:pPr>
-            <w:proofErr w:type="spellStart"/>
             <w:r>
               <w:rPr>
                 <w:rFonts w:ascii="Montserrat" w:eastAsia="Montserrat" w:hAnsi="Montserrat" w:cs="Montserrat"/>
@@ -2481,7 +2206,6 @@
               </w:rPr>
               <w:t>React</w:t>
             </w:r>
-            <w:proofErr w:type="spellEnd"/>
           </w:p>
         </w:tc>
         <w:tc>
@@ -2504,37 +2228,19 @@
                 <w:bCs/>
               </w:rPr>
             </w:pPr>
-            <w:proofErr w:type="spellStart"/>
-            <w:proofErr w:type="gramStart"/>
             <w:r>
               <w:rPr>
                 <w:rFonts w:ascii="Montserrat" w:eastAsia="Montserrat" w:hAnsi="Montserrat" w:cs="Montserrat"/>
                 <w:bCs/>
               </w:rPr>
-              <w:t>React</w:t>
-            </w:r>
-            <w:proofErr w:type="spellEnd"/>
+              <w:t xml:space="preserve">React </w:t>
+            </w:r>
             <w:r>
               <w:rPr>
                 <w:rFonts w:ascii="Montserrat" w:eastAsia="Montserrat" w:hAnsi="Montserrat" w:cs="Montserrat"/>
                 <w:bCs/>
               </w:rPr>
-              <w:t xml:space="preserve"> </w:t>
-            </w:r>
-            <w:r>
-              <w:rPr>
-                <w:rFonts w:ascii="Montserrat" w:eastAsia="Montserrat" w:hAnsi="Montserrat" w:cs="Montserrat"/>
-                <w:bCs/>
-              </w:rPr>
-              <w:t xml:space="preserve"> couplé</w:t>
-            </w:r>
-            <w:proofErr w:type="gramEnd"/>
-            <w:r>
-              <w:rPr>
-                <w:rFonts w:ascii="Montserrat" w:eastAsia="Montserrat" w:hAnsi="Montserrat" w:cs="Montserrat"/>
-                <w:bCs/>
-              </w:rPr>
-              <w:t xml:space="preserve"> avec HTML,CSS et JS possède nativement le nécessaire pour implémenter ces fonctionnalités</w:t>
+              <w:t xml:space="preserve"> couplé avec HTML,CSS et JS possède nativement le nécessaire pour implémenter ces fonctionnalités</w:t>
             </w:r>
           </w:p>
         </w:tc>
@@ -2563,23 +2269,7 @@
                 <w:rFonts w:ascii="Montserrat" w:eastAsia="Montserrat" w:hAnsi="Montserrat" w:cs="Montserrat"/>
                 <w:i/>
               </w:rPr>
-              <w:t xml:space="preserve">1) Nous avons choisi de développer en </w:t>
-            </w:r>
-            <w:proofErr w:type="spellStart"/>
-            <w:r>
-              <w:rPr>
-                <w:rFonts w:ascii="Montserrat" w:eastAsia="Montserrat" w:hAnsi="Montserrat" w:cs="Montserrat"/>
-                <w:i/>
-              </w:rPr>
-              <w:t>React</w:t>
-            </w:r>
-            <w:proofErr w:type="spellEnd"/>
-            <w:r>
-              <w:rPr>
-                <w:rFonts w:ascii="Montserrat" w:eastAsia="Montserrat" w:hAnsi="Montserrat" w:cs="Montserrat"/>
-                <w:i/>
-              </w:rPr>
-              <w:t>, la librairie est cohérente avec ce choix.</w:t>
+              <w:t>1) Nous avons choisi de développer en React, la librairie est cohérente avec ce choix.</w:t>
             </w:r>
           </w:p>
           <w:p>
@@ -2634,6 +2324,13 @@
                 <w:rFonts w:ascii="Montserrat" w:hAnsi="Montserrat"/>
               </w:rPr>
             </w:pPr>
+            <w:r>
+              <w:rPr>
+                <w:rFonts w:ascii="Montserrat" w:hAnsi="Montserrat"/>
+                <w:color w:val="FF0000"/>
+              </w:rPr>
+              <w:t>Affichage d’un loader</w:t>
+            </w:r>
           </w:p>
         </w:tc>
         <w:tc>
@@ -2655,6 +2352,12 @@
                 <w:rFonts w:ascii="Montserrat" w:hAnsi="Montserrat"/>
               </w:rPr>
             </w:pPr>
+            <w:r>
+              <w:rPr>
+                <w:rFonts w:ascii="Montserrat" w:hAnsi="Montserrat"/>
+              </w:rPr>
+              <w:t>Un loader doit indiquer à l’utilisateur qu’il doit patienter pendant les traitements des données</w:t>
+            </w:r>
           </w:p>
         </w:tc>
         <w:tc>
@@ -2681,6 +2384,17 @@
                 <w:szCs w:val="28"/>
               </w:rPr>
             </w:pPr>
+            <w:r>
+              <w:rPr>
+                <w:rFonts w:ascii="Montserrat" w:eastAsia="Montserrat" w:hAnsi="Montserrat" w:cs="Montserrat"/>
+                <w:b/>
+                <w:bCs/>
+                <w:i/>
+                <w:sz w:val="28"/>
+                <w:szCs w:val="28"/>
+              </w:rPr>
+              <w:t>React Loading Skeleton</w:t>
+            </w:r>
           </w:p>
         </w:tc>
         <w:tc>
@@ -2703,6 +2417,13 @@
                 <w:bCs/>
               </w:rPr>
             </w:pPr>
+            <w:r>
+              <w:rPr>
+                <w:rFonts w:ascii="Montserrat" w:eastAsia="Montserrat" w:hAnsi="Montserrat" w:cs="Montserrat"/>
+                <w:bCs/>
+              </w:rPr>
+              <w:t>Pour créer un loader (ou une animation de chargement) dans une application React, une option populaire est React Loading Skeleton.</w:t>
+            </w:r>
           </w:p>
         </w:tc>
         <w:tc>
@@ -2725,6 +2446,13 @@
                 <w:i/>
               </w:rPr>
             </w:pPr>
+            <w:r>
+              <w:rPr>
+                <w:rFonts w:ascii="Montserrat" w:eastAsia="Montserrat" w:hAnsi="Montserrat" w:cs="Montserrat"/>
+                <w:i/>
+              </w:rPr>
+              <w:t>Sans objets</w:t>
+            </w:r>
           </w:p>
         </w:tc>
       </w:tr>
@@ -3141,16 +2869,8 @@
               <w:rPr>
                 <w:rFonts w:ascii="Montserrat" w:hAnsi="Montserrat"/>
               </w:rPr>
-              <w:t xml:space="preserve">Exportation du menu en </w:t>
-            </w:r>
-            <w:proofErr w:type="spellStart"/>
-            <w:r>
-              <w:rPr>
-                <w:rFonts w:ascii="Montserrat" w:hAnsi="Montserrat"/>
-              </w:rPr>
-              <w:t>pdf</w:t>
-            </w:r>
-            <w:proofErr w:type="spellEnd"/>
+              <w:t>Exportation du menu en pdf</w:t>
+            </w:r>
           </w:p>
         </w:tc>
         <w:tc>
@@ -3204,7 +2924,6 @@
                 <w:szCs w:val="28"/>
               </w:rPr>
             </w:pPr>
-            <w:proofErr w:type="spellStart"/>
             <w:r>
               <w:rPr>
                 <w:rFonts w:ascii="Montserrat" w:eastAsia="Montserrat" w:hAnsi="Montserrat" w:cs="Montserrat"/>
@@ -3214,96 +2933,52 @@
                 <w:sz w:val="28"/>
                 <w:szCs w:val="28"/>
               </w:rPr>
-              <w:t>React</w:t>
-            </w:r>
-            <w:r>
-              <w:rPr>
-                <w:rFonts w:ascii="Montserrat" w:eastAsia="Montserrat" w:hAnsi="Montserrat" w:cs="Montserrat"/>
-                <w:b/>
+              <w:t>React-pdf</w:t>
+            </w:r>
+          </w:p>
+        </w:tc>
+        <w:tc>
+          <w:tcPr>
+            <w:tcW w:w="3019" w:type="dxa"/>
+            <w:shd w:val="clear" w:color="auto" w:fill="auto"/>
+            <w:tcMar>
+              <w:top w:w="100" w:type="dxa"/>
+              <w:left w:w="100" w:type="dxa"/>
+              <w:bottom w:w="100" w:type="dxa"/>
+              <w:right w:w="100" w:type="dxa"/>
+            </w:tcMar>
+          </w:tcPr>
+          <w:p>
+            <w:pPr>
+              <w:widowControl w:val="0"/>
+              <w:spacing w:line="240" w:lineRule="auto"/>
+              <w:rPr>
+                <w:rFonts w:ascii="Montserrat" w:eastAsia="Montserrat" w:hAnsi="Montserrat" w:cs="Montserrat"/>
                 <w:bCs/>
-                <w:i/>
-                <w:sz w:val="28"/>
-                <w:szCs w:val="28"/>
-              </w:rPr>
-              <w:t>-pdf</w:t>
-            </w:r>
-            <w:proofErr w:type="spellEnd"/>
-          </w:p>
-        </w:tc>
-        <w:tc>
-          <w:tcPr>
-            <w:tcW w:w="3019" w:type="dxa"/>
-            <w:shd w:val="clear" w:color="auto" w:fill="auto"/>
-            <w:tcMar>
-              <w:top w:w="100" w:type="dxa"/>
-              <w:left w:w="100" w:type="dxa"/>
-              <w:bottom w:w="100" w:type="dxa"/>
-              <w:right w:w="100" w:type="dxa"/>
-            </w:tcMar>
-          </w:tcPr>
-          <w:p>
-            <w:pPr>
-              <w:widowControl w:val="0"/>
-              <w:spacing w:line="240" w:lineRule="auto"/>
+              </w:rPr>
+            </w:pPr>
+            <w:r>
               <w:rPr>
                 <w:rFonts w:ascii="Montserrat" w:eastAsia="Montserrat" w:hAnsi="Montserrat" w:cs="Montserrat"/>
                 <w:bCs/>
               </w:rPr>
-            </w:pPr>
-            <w:r>
+              <w:t>Ce composant est spécialisé pour créer des pdf, peut l’afficher et le telecharger.</w:t>
+            </w:r>
+          </w:p>
+          <w:p>
+            <w:pPr>
+              <w:widowControl w:val="0"/>
+              <w:spacing w:line="240" w:lineRule="auto"/>
               <w:rPr>
                 <w:rFonts w:ascii="Montserrat" w:eastAsia="Montserrat" w:hAnsi="Montserrat" w:cs="Montserrat"/>
                 <w:bCs/>
               </w:rPr>
-              <w:t xml:space="preserve">Ce composant est spécialisé pour créer des </w:t>
-            </w:r>
-            <w:proofErr w:type="spellStart"/>
+            </w:pPr>
             <w:r>
               <w:rPr>
                 <w:rFonts w:ascii="Montserrat" w:eastAsia="Montserrat" w:hAnsi="Montserrat" w:cs="Montserrat"/>
                 <w:bCs/>
               </w:rPr>
-              <w:t>pdf</w:t>
-            </w:r>
-            <w:proofErr w:type="spellEnd"/>
-            <w:r>
-              <w:rPr>
-                <w:rFonts w:ascii="Montserrat" w:eastAsia="Montserrat" w:hAnsi="Montserrat" w:cs="Montserrat"/>
-                <w:bCs/>
-              </w:rPr>
-              <w:t xml:space="preserve">, peut l’afficher et le </w:t>
-            </w:r>
-            <w:proofErr w:type="spellStart"/>
-            <w:r>
-              <w:rPr>
-                <w:rFonts w:ascii="Montserrat" w:eastAsia="Montserrat" w:hAnsi="Montserrat" w:cs="Montserrat"/>
-                <w:bCs/>
-              </w:rPr>
-              <w:t>telecharger</w:t>
-            </w:r>
-            <w:proofErr w:type="spellEnd"/>
-            <w:r>
-              <w:rPr>
-                <w:rFonts w:ascii="Montserrat" w:eastAsia="Montserrat" w:hAnsi="Montserrat" w:cs="Montserrat"/>
-                <w:bCs/>
-              </w:rPr>
-              <w:t>.</w:t>
-            </w:r>
-          </w:p>
-          <w:p>
-            <w:pPr>
-              <w:widowControl w:val="0"/>
-              <w:spacing w:line="240" w:lineRule="auto"/>
-              <w:rPr>
-                <w:rFonts w:ascii="Montserrat" w:eastAsia="Montserrat" w:hAnsi="Montserrat" w:cs="Montserrat"/>
-                <w:bCs/>
-              </w:rPr>
-            </w:pPr>
-            <w:r>
-              <w:rPr>
-                <w:rFonts w:ascii="Montserrat" w:eastAsia="Montserrat" w:hAnsi="Montserrat" w:cs="Montserrat"/>
-                <w:bCs/>
-              </w:rPr>
               <w:t>Utilisation du loader pendant la création du rendu.</w:t>
             </w:r>
           </w:p>
@@ -3333,23 +3008,7 @@
                 <w:rFonts w:ascii="Montserrat" w:eastAsia="Montserrat" w:hAnsi="Montserrat" w:cs="Montserrat"/>
                 <w:i/>
               </w:rPr>
-              <w:t xml:space="preserve">1) Nous avons choisi de développer en </w:t>
-            </w:r>
-            <w:proofErr w:type="spellStart"/>
-            <w:r>
-              <w:rPr>
-                <w:rFonts w:ascii="Montserrat" w:eastAsia="Montserrat" w:hAnsi="Montserrat" w:cs="Montserrat"/>
-                <w:i/>
-              </w:rPr>
-              <w:t>React</w:t>
-            </w:r>
-            <w:proofErr w:type="spellEnd"/>
-            <w:r>
-              <w:rPr>
-                <w:rFonts w:ascii="Montserrat" w:eastAsia="Montserrat" w:hAnsi="Montserrat" w:cs="Montserrat"/>
-                <w:i/>
-              </w:rPr>
-              <w:t>, la librairie est cohérente avec ce choix.</w:t>
+              <w:t>1) Nous avons choisi de développer en React, la librairie est cohérente avec ce choix.</w:t>
             </w:r>
           </w:p>
           <w:p>
@@ -3408,13 +3067,7 @@
               <w:rPr>
                 <w:rFonts w:ascii="Montserrat" w:hAnsi="Montserrat"/>
               </w:rPr>
-              <w:t>Commander</w:t>
-            </w:r>
-            <w:r>
-              <w:rPr>
-                <w:rFonts w:ascii="Montserrat" w:hAnsi="Montserrat"/>
-              </w:rPr>
-              <w:t xml:space="preserve"> en un clic l'impression d'un menu</w:t>
+              <w:t>Commander en un clic l'impression d'un menu</w:t>
             </w:r>
           </w:p>
         </w:tc>
@@ -3471,16 +3124,8 @@
               <w:rPr>
                 <w:rFonts w:ascii="Montserrat" w:hAnsi="Montserrat"/>
               </w:rPr>
-              <w:t xml:space="preserve">Le lien doit être fait vers le back-office de </w:t>
-            </w:r>
-            <w:proofErr w:type="spellStart"/>
-            <w:r>
-              <w:rPr>
-                <w:rFonts w:ascii="Montserrat" w:hAnsi="Montserrat"/>
-              </w:rPr>
-              <w:t>Qwenta</w:t>
-            </w:r>
-            <w:proofErr w:type="spellEnd"/>
+              <w:t>Le lien doit être fait vers le back-office de Qwenta</w:t>
+            </w:r>
           </w:p>
         </w:tc>
         <w:tc>
@@ -3507,7 +3152,6 @@
                 <w:szCs w:val="28"/>
               </w:rPr>
             </w:pPr>
-            <w:proofErr w:type="spellStart"/>
             <w:r>
               <w:rPr>
                 <w:rFonts w:ascii="Montserrat" w:eastAsia="Montserrat" w:hAnsi="Montserrat" w:cs="Montserrat"/>
@@ -3519,7 +3163,6 @@
               </w:rPr>
               <w:t>React</w:t>
             </w:r>
-            <w:proofErr w:type="spellEnd"/>
           </w:p>
           <w:p>
             <w:pPr>
@@ -3556,56 +3199,20 @@
                 <w:i/>
               </w:rPr>
             </w:pPr>
-            <w:proofErr w:type="spellStart"/>
-            <w:proofErr w:type="gramStart"/>
-            <w:r>
-              <w:rPr>
-                <w:rFonts w:ascii="Montserrat" w:eastAsia="Montserrat" w:hAnsi="Montserrat" w:cs="Montserrat"/>
-                <w:i/>
-              </w:rPr>
-              <w:t>React</w:t>
-            </w:r>
-            <w:proofErr w:type="spellEnd"/>
-            <w:r>
-              <w:rPr>
-                <w:rFonts w:ascii="Montserrat" w:eastAsia="Montserrat" w:hAnsi="Montserrat" w:cs="Montserrat"/>
-                <w:i/>
-              </w:rPr>
-              <w:t xml:space="preserve">  </w:t>
-            </w:r>
-            <w:proofErr w:type="spellStart"/>
-            <w:r>
-              <w:rPr>
-                <w:rFonts w:ascii="Montserrat" w:eastAsia="Montserrat" w:hAnsi="Montserrat" w:cs="Montserrat"/>
-                <w:i/>
-              </w:rPr>
-              <w:t>fetch</w:t>
-            </w:r>
-            <w:proofErr w:type="spellEnd"/>
-            <w:proofErr w:type="gramEnd"/>
-            <w:r>
-              <w:rPr>
-                <w:rFonts w:ascii="Montserrat" w:eastAsia="Montserrat" w:hAnsi="Montserrat" w:cs="Montserrat"/>
-                <w:i/>
-              </w:rPr>
-              <w:t xml:space="preserve"> pour les appels réseau</w:t>
-            </w:r>
-            <w:r>
-              <w:rPr>
-                <w:rFonts w:ascii="Montserrat" w:eastAsia="Montserrat" w:hAnsi="Montserrat" w:cs="Montserrat"/>
-                <w:i/>
-              </w:rPr>
-              <w:t xml:space="preserve"> vers l’API du </w:t>
-            </w:r>
-            <w:proofErr w:type="spellStart"/>
-            <w:r>
-              <w:rPr>
-                <w:rFonts w:ascii="Montserrat" w:eastAsia="Montserrat" w:hAnsi="Montserrat" w:cs="Montserrat"/>
-                <w:i/>
-              </w:rPr>
-              <w:t>back_office</w:t>
-            </w:r>
-            <w:proofErr w:type="spellEnd"/>
+            <w:r>
+              <w:rPr>
+                <w:rFonts w:ascii="Montserrat" w:eastAsia="Montserrat" w:hAnsi="Montserrat" w:cs="Montserrat"/>
+                <w:i/>
+              </w:rPr>
+              <w:t>React  fetch pour les appels réseau</w:t>
+            </w:r>
+            <w:r>
+              <w:rPr>
+                <w:rFonts w:ascii="Montserrat" w:eastAsia="Montserrat" w:hAnsi="Montserrat" w:cs="Montserrat"/>
+                <w:i/>
+              </w:rPr>
+              <w:t xml:space="preserve"> vers l’API du back_office</w:t>
+            </w:r>
             <w:r>
               <w:rPr>
                 <w:rFonts w:ascii="Montserrat" w:eastAsia="Montserrat" w:hAnsi="Montserrat" w:cs="Montserrat"/>
@@ -3623,63 +3230,13 @@
                 <w:i/>
               </w:rPr>
             </w:pPr>
-            <w:proofErr w:type="spellStart"/>
-            <w:r>
-              <w:rPr>
-                <w:rFonts w:ascii="Montserrat" w:eastAsia="Montserrat" w:hAnsi="Montserrat" w:cs="Montserrat"/>
-                <w:i/>
-              </w:rPr>
-              <w:t>Js</w:t>
-            </w:r>
-            <w:proofErr w:type="spellEnd"/>
-            <w:r>
-              <w:rPr>
-                <w:rFonts w:ascii="Montserrat" w:eastAsia="Montserrat" w:hAnsi="Montserrat" w:cs="Montserrat"/>
-                <w:i/>
-              </w:rPr>
-              <w:t xml:space="preserve"> et les fonctions des navigateurs (</w:t>
-            </w:r>
-            <w:proofErr w:type="spellStart"/>
-            <w:r>
-              <w:rPr>
-                <w:rFonts w:ascii="Montserrat" w:eastAsia="Montserrat" w:hAnsi="Montserrat" w:cs="Montserrat"/>
-                <w:i/>
-              </w:rPr>
-              <w:t>windows.</w:t>
-            </w:r>
-            <w:proofErr w:type="gramStart"/>
-            <w:r>
-              <w:rPr>
-                <w:rFonts w:ascii="Montserrat" w:eastAsia="Montserrat" w:hAnsi="Montserrat" w:cs="Montserrat"/>
-                <w:i/>
-              </w:rPr>
-              <w:t>print</w:t>
-            </w:r>
-            <w:proofErr w:type="spellEnd"/>
-            <w:r>
-              <w:rPr>
-                <w:rFonts w:ascii="Montserrat" w:eastAsia="Montserrat" w:hAnsi="Montserrat" w:cs="Montserrat"/>
-                <w:i/>
-              </w:rPr>
-              <w:t>(</w:t>
-            </w:r>
-            <w:proofErr w:type="gramEnd"/>
-            <w:r>
-              <w:rPr>
-                <w:rFonts w:ascii="Montserrat" w:eastAsia="Montserrat" w:hAnsi="Montserrat" w:cs="Montserrat"/>
-                <w:i/>
-              </w:rPr>
-              <w:t xml:space="preserve">)) sont géré nativement par </w:t>
-            </w:r>
-            <w:proofErr w:type="spellStart"/>
-            <w:r>
-              <w:rPr>
-                <w:rFonts w:ascii="Montserrat" w:eastAsia="Montserrat" w:hAnsi="Montserrat" w:cs="Montserrat"/>
-                <w:i/>
-              </w:rPr>
-              <w:t>react</w:t>
-            </w:r>
-            <w:proofErr w:type="spellEnd"/>
+            <w:r>
+              <w:rPr>
+                <w:rFonts w:ascii="Montserrat" w:eastAsia="Montserrat" w:hAnsi="Montserrat" w:cs="Montserrat"/>
+                <w:i/>
+              </w:rPr>
+              <w:t>Js et les fonctions des navigateurs (windows.print()) sont géré nativement par react</w:t>
+            </w:r>
           </w:p>
           <w:p>
             <w:pPr>
@@ -3717,23 +3274,7 @@
                 <w:rFonts w:ascii="Montserrat" w:eastAsia="Montserrat" w:hAnsi="Montserrat" w:cs="Montserrat"/>
                 <w:i/>
               </w:rPr>
-              <w:t xml:space="preserve">1) Nous avons choisi de développer en </w:t>
-            </w:r>
-            <w:proofErr w:type="spellStart"/>
-            <w:r>
-              <w:rPr>
-                <w:rFonts w:ascii="Montserrat" w:eastAsia="Montserrat" w:hAnsi="Montserrat" w:cs="Montserrat"/>
-                <w:i/>
-              </w:rPr>
-              <w:t>React</w:t>
-            </w:r>
-            <w:proofErr w:type="spellEnd"/>
-            <w:r>
-              <w:rPr>
-                <w:rFonts w:ascii="Montserrat" w:eastAsia="Montserrat" w:hAnsi="Montserrat" w:cs="Montserrat"/>
-                <w:i/>
-              </w:rPr>
-              <w:t>, la librairie est cohérente avec ce choix.</w:t>
+              <w:t>1) Nous avons choisi de développer en React, la librairie est cohérente avec ce choix.</w:t>
             </w:r>
           </w:p>
           <w:p>
@@ -3828,58 +3369,28 @@
               <w:t>.</w:t>
             </w:r>
             <w:r>
-              <w:t xml:space="preserve"> </w:t>
-            </w:r>
-            <w:r>
-              <w:t xml:space="preserve">La </w:t>
-            </w:r>
-            <w:r>
-              <w:rPr>
-                <w:rFonts w:ascii="Montserrat" w:hAnsi="Montserrat"/>
-              </w:rPr>
-              <w:t>date de création s'affiche</w:t>
-            </w:r>
-            <w:r>
-              <w:rPr>
-                <w:rFonts w:ascii="Montserrat" w:hAnsi="Montserrat"/>
-              </w:rPr>
-              <w:t xml:space="preserve">. </w:t>
-            </w:r>
-            <w:r>
-              <w:rPr>
-                <w:rFonts w:ascii="Montserrat" w:hAnsi="Montserrat"/>
-              </w:rPr>
-              <w:t>Il est possible de modifier un menu précédent</w:t>
-            </w:r>
-            <w:r>
-              <w:rPr>
-                <w:rFonts w:ascii="Montserrat" w:hAnsi="Montserrat"/>
-              </w:rPr>
-              <w:t xml:space="preserve">. </w:t>
-            </w:r>
-            <w:r>
-              <w:rPr>
-                <w:rFonts w:ascii="Montserrat" w:hAnsi="Montserrat"/>
-              </w:rPr>
-              <w:t>Il est possible de supprimer un menu précédent</w:t>
-            </w:r>
-            <w:r>
-              <w:rPr>
-                <w:rFonts w:ascii="Montserrat" w:hAnsi="Montserrat"/>
-              </w:rPr>
-              <w:t xml:space="preserve">. </w:t>
-            </w:r>
-            <w:r>
-              <w:rPr>
-                <w:rFonts w:ascii="Montserrat" w:hAnsi="Montserrat"/>
-              </w:rPr>
-              <w:t>Sur la même vue, le restaurateur doit pouvoir créer un nouveau menu</w:t>
-            </w:r>
-            <w:r>
-              <w:rPr>
-                <w:rFonts w:ascii="Montserrat" w:hAnsi="Montserrat"/>
-              </w:rPr>
-              <w:t>.</w:t>
+              <w:t xml:space="preserve"> La </w:t>
+            </w:r>
+            <w:r>
+              <w:rPr>
+                <w:rFonts w:ascii="Montserrat" w:hAnsi="Montserrat"/>
+              </w:rPr>
+              <w:t>date de création s'affiche. Il est possible de modifier un menu précédent. Il est possible de supprimer un menu précédent. Sur la même vue, le restaurateur doit pouvoir créer un nouveau menu.</w:t>
+            </w:r>
+          </w:p>
+          <w:p>
+            <w:pPr>
+              <w:widowControl w:val="0"/>
+              <w:spacing w:line="240" w:lineRule="auto"/>
+              <w:rPr>
+                <w:rFonts w:ascii="Montserrat" w:hAnsi="Montserrat"/>
+              </w:rPr>
+            </w:pPr>
+            <w:r>
+              <w:rPr>
+                <w:rFonts w:ascii="Montserrat" w:hAnsi="Montserrat"/>
+              </w:rPr>
+              <w:t>Le lien doit etre fait avec le back office.</w:t>
             </w:r>
           </w:p>
         </w:tc>
@@ -3907,7 +3418,6 @@
                 <w:szCs w:val="28"/>
               </w:rPr>
             </w:pPr>
-            <w:proofErr w:type="spellStart"/>
             <w:r>
               <w:rPr>
                 <w:rFonts w:ascii="Montserrat" w:eastAsia="Montserrat" w:hAnsi="Montserrat" w:cs="Montserrat"/>
@@ -3919,7 +3429,6 @@
               </w:rPr>
               <w:t>React</w:t>
             </w:r>
-            <w:proofErr w:type="spellEnd"/>
           </w:p>
           <w:p>
             <w:pPr>
@@ -3956,70 +3465,36 @@
                 <w:bCs/>
               </w:rPr>
             </w:pPr>
-            <w:proofErr w:type="spellStart"/>
-            <w:proofErr w:type="gramStart"/>
             <w:r>
               <w:rPr>
                 <w:rFonts w:ascii="Montserrat" w:eastAsia="Montserrat" w:hAnsi="Montserrat" w:cs="Montserrat"/>
                 <w:bCs/>
               </w:rPr>
-              <w:t>React</w:t>
-            </w:r>
-            <w:proofErr w:type="spellEnd"/>
+              <w:t xml:space="preserve">React </w:t>
+            </w:r>
             <w:r>
               <w:rPr>
                 <w:rFonts w:ascii="Montserrat" w:eastAsia="Montserrat" w:hAnsi="Montserrat" w:cs="Montserrat"/>
                 <w:bCs/>
               </w:rPr>
-              <w:t xml:space="preserve"> </w:t>
-            </w:r>
-            <w:r>
+              <w:t xml:space="preserve"> couplé avec HTML,CSS et JS possède nativement le nécessaire pour implémenter ces fonctionnalités.</w:t>
+            </w:r>
+          </w:p>
+          <w:p>
+            <w:pPr>
+              <w:widowControl w:val="0"/>
+              <w:spacing w:line="240" w:lineRule="auto"/>
               <w:rPr>
                 <w:rFonts w:ascii="Montserrat" w:eastAsia="Montserrat" w:hAnsi="Montserrat" w:cs="Montserrat"/>
                 <w:bCs/>
               </w:rPr>
-              <w:t xml:space="preserve"> couplé</w:t>
-            </w:r>
-            <w:proofErr w:type="gramEnd"/>
+            </w:pPr>
             <w:r>
               <w:rPr>
                 <w:rFonts w:ascii="Montserrat" w:eastAsia="Montserrat" w:hAnsi="Montserrat" w:cs="Montserrat"/>
                 <w:bCs/>
               </w:rPr>
-              <w:t xml:space="preserve"> avec HTML,CSS et JS possède nativement le nécessaire pour implémenter ces fonctionnalités</w:t>
-            </w:r>
-            <w:r>
-              <w:rPr>
-                <w:rFonts w:ascii="Montserrat" w:eastAsia="Montserrat" w:hAnsi="Montserrat" w:cs="Montserrat"/>
-                <w:bCs/>
-              </w:rPr>
-              <w:t>.</w:t>
-            </w:r>
-          </w:p>
-          <w:p>
-            <w:pPr>
-              <w:widowControl w:val="0"/>
-              <w:spacing w:line="240" w:lineRule="auto"/>
-              <w:rPr>
-                <w:rFonts w:ascii="Montserrat" w:eastAsia="Montserrat" w:hAnsi="Montserrat" w:cs="Montserrat"/>
-                <w:bCs/>
-              </w:rPr>
-            </w:pPr>
-            <w:proofErr w:type="spellStart"/>
-            <w:r>
-              <w:rPr>
-                <w:rFonts w:ascii="Montserrat" w:eastAsia="Montserrat" w:hAnsi="Montserrat" w:cs="Montserrat"/>
-                <w:bCs/>
-              </w:rPr>
-              <w:t>React</w:t>
-            </w:r>
-            <w:proofErr w:type="spellEnd"/>
-            <w:r>
-              <w:rPr>
-                <w:rFonts w:ascii="Montserrat" w:eastAsia="Montserrat" w:hAnsi="Montserrat" w:cs="Montserrat"/>
-                <w:bCs/>
-              </w:rPr>
-              <w:t>-modal peut etre utilisé pour des modales de confirmation.</w:t>
+              <w:t>React-modal peut etre utilisé pour des modales de confirmation.</w:t>
             </w:r>
           </w:p>
         </w:tc>
@@ -4048,23 +3523,7 @@
                 <w:rFonts w:ascii="Montserrat" w:eastAsia="Montserrat" w:hAnsi="Montserrat" w:cs="Montserrat"/>
                 <w:i/>
               </w:rPr>
-              <w:t xml:space="preserve">1) Nous avons choisi de développer en </w:t>
-            </w:r>
-            <w:proofErr w:type="spellStart"/>
-            <w:r>
-              <w:rPr>
-                <w:rFonts w:ascii="Montserrat" w:eastAsia="Montserrat" w:hAnsi="Montserrat" w:cs="Montserrat"/>
-                <w:i/>
-              </w:rPr>
-              <w:t>React</w:t>
-            </w:r>
-            <w:proofErr w:type="spellEnd"/>
-            <w:r>
-              <w:rPr>
-                <w:rFonts w:ascii="Montserrat" w:eastAsia="Montserrat" w:hAnsi="Montserrat" w:cs="Montserrat"/>
-                <w:i/>
-              </w:rPr>
-              <w:t>, la librairie est cohérente avec ce choix.</w:t>
+              <w:t>1) Nous avons choisi de développer en React, la librairie est cohérente avec ce choix.</w:t>
             </w:r>
           </w:p>
           <w:p>
@@ -4302,31 +3761,7 @@
               <w:rPr>
                 <w:rFonts w:ascii="Montserrat" w:hAnsi="Montserrat"/>
               </w:rPr>
-              <w:t>L'internaute doit pouvoir cliquer sur "Mentions légales” depuis les pages connectées et déconnectées</w:t>
-            </w:r>
-            <w:r>
-              <w:rPr>
-                <w:rFonts w:ascii="Montserrat" w:hAnsi="Montserrat"/>
-              </w:rPr>
-              <w:t xml:space="preserve">. </w:t>
-            </w:r>
-            <w:r>
-              <w:rPr>
-                <w:rFonts w:ascii="Montserrat" w:hAnsi="Montserrat"/>
-              </w:rPr>
-              <w:t>La modale s'ouvre alors</w:t>
-            </w:r>
-            <w:r>
-              <w:rPr>
-                <w:rFonts w:ascii="Montserrat" w:hAnsi="Montserrat"/>
-              </w:rPr>
-              <w:t xml:space="preserve">. </w:t>
-            </w:r>
-            <w:r>
-              <w:rPr>
-                <w:rFonts w:ascii="Montserrat" w:hAnsi="Montserrat"/>
-              </w:rPr>
-              <w:t>La mention "Tous droits réservés” doit figurer sur la page d'accueil et sur toutes les autres pages</w:t>
+              <w:t>L'internaute doit pouvoir cliquer sur "Mentions légales” depuis les pages connectées et déconnectées. La modale s'ouvre alors. La mention "Tous droits réservés” doit figurer sur la page d'accueil et sur toutes les autres pages</w:t>
             </w:r>
             <w:r>
               <w:rPr>
@@ -4360,8 +3795,6 @@
                 <w:szCs w:val="28"/>
               </w:rPr>
             </w:pPr>
-            <w:proofErr w:type="spellStart"/>
-            <w:proofErr w:type="gramStart"/>
             <w:r>
               <w:rPr>
                 <w:rFonts w:ascii="Montserrat" w:eastAsia="Montserrat" w:hAnsi="Montserrat" w:cs="Montserrat"/>
@@ -4371,100 +3804,60 @@
                 <w:sz w:val="28"/>
                 <w:szCs w:val="28"/>
               </w:rPr>
-              <w:t>react</w:t>
-            </w:r>
-            <w:proofErr w:type="spellEnd"/>
-            <w:proofErr w:type="gramEnd"/>
-            <w:r>
-              <w:rPr>
-                <w:rFonts w:ascii="Montserrat" w:eastAsia="Montserrat" w:hAnsi="Montserrat" w:cs="Montserrat"/>
-                <w:b/>
+              <w:t>react-modal</w:t>
+            </w:r>
+          </w:p>
+        </w:tc>
+        <w:tc>
+          <w:tcPr>
+            <w:tcW w:w="3019" w:type="dxa"/>
+            <w:shd w:val="clear" w:color="auto" w:fill="auto"/>
+            <w:tcMar>
+              <w:top w:w="100" w:type="dxa"/>
+              <w:left w:w="100" w:type="dxa"/>
+              <w:bottom w:w="100" w:type="dxa"/>
+              <w:right w:w="100" w:type="dxa"/>
+            </w:tcMar>
+          </w:tcPr>
+          <w:p>
+            <w:pPr>
+              <w:widowControl w:val="0"/>
+              <w:spacing w:line="240" w:lineRule="auto"/>
+              <w:rPr>
+                <w:rFonts w:ascii="Montserrat" w:eastAsia="Montserrat" w:hAnsi="Montserrat" w:cs="Montserrat"/>
                 <w:bCs/>
-                <w:i/>
-                <w:sz w:val="28"/>
-                <w:szCs w:val="28"/>
-              </w:rPr>
-              <w:t>-modal</w:t>
-            </w:r>
-          </w:p>
-        </w:tc>
-        <w:tc>
-          <w:tcPr>
-            <w:tcW w:w="3019" w:type="dxa"/>
-            <w:shd w:val="clear" w:color="auto" w:fill="auto"/>
-            <w:tcMar>
-              <w:top w:w="100" w:type="dxa"/>
-              <w:left w:w="100" w:type="dxa"/>
-              <w:bottom w:w="100" w:type="dxa"/>
-              <w:right w:w="100" w:type="dxa"/>
-            </w:tcMar>
-          </w:tcPr>
-          <w:p>
-            <w:pPr>
-              <w:widowControl w:val="0"/>
-              <w:spacing w:line="240" w:lineRule="auto"/>
+              </w:rPr>
+            </w:pPr>
+            <w:r>
               <w:rPr>
                 <w:rFonts w:ascii="Montserrat" w:eastAsia="Montserrat" w:hAnsi="Montserrat" w:cs="Montserrat"/>
                 <w:bCs/>
               </w:rPr>
-            </w:pPr>
-            <w:proofErr w:type="spellStart"/>
-            <w:proofErr w:type="gramStart"/>
+              <w:t xml:space="preserve">React </w:t>
+            </w:r>
             <w:r>
               <w:rPr>
                 <w:rFonts w:ascii="Montserrat" w:eastAsia="Montserrat" w:hAnsi="Montserrat" w:cs="Montserrat"/>
                 <w:bCs/>
               </w:rPr>
-              <w:t>React</w:t>
-            </w:r>
-            <w:proofErr w:type="spellEnd"/>
-            <w:r>
+              <w:t xml:space="preserve"> couplé avec HTML,CSS et JS possède nativement le nécessaire pour implémenter ces fonctionnalités.</w:t>
+            </w:r>
+          </w:p>
+          <w:p>
+            <w:pPr>
+              <w:widowControl w:val="0"/>
+              <w:spacing w:line="240" w:lineRule="auto"/>
               <w:rPr>
                 <w:rFonts w:ascii="Montserrat" w:eastAsia="Montserrat" w:hAnsi="Montserrat" w:cs="Montserrat"/>
                 <w:bCs/>
               </w:rPr>
-              <w:t xml:space="preserve"> </w:t>
-            </w:r>
+            </w:pPr>
             <w:r>
               <w:rPr>
                 <w:rFonts w:ascii="Montserrat" w:eastAsia="Montserrat" w:hAnsi="Montserrat" w:cs="Montserrat"/>
                 <w:bCs/>
               </w:rPr>
-              <w:t xml:space="preserve"> couplé</w:t>
-            </w:r>
-            <w:proofErr w:type="gramEnd"/>
-            <w:r>
-              <w:rPr>
-                <w:rFonts w:ascii="Montserrat" w:eastAsia="Montserrat" w:hAnsi="Montserrat" w:cs="Montserrat"/>
-                <w:bCs/>
-              </w:rPr>
-              <w:t xml:space="preserve"> avec HTML,CSS et JS possède nativement le nécessaire pour implémenter ces fonctionnalités.</w:t>
-            </w:r>
-          </w:p>
-          <w:p>
-            <w:pPr>
-              <w:widowControl w:val="0"/>
-              <w:spacing w:line="240" w:lineRule="auto"/>
-              <w:rPr>
-                <w:rFonts w:ascii="Montserrat" w:eastAsia="Montserrat" w:hAnsi="Montserrat" w:cs="Montserrat"/>
-                <w:bCs/>
-              </w:rPr>
-            </w:pPr>
-            <w:proofErr w:type="spellStart"/>
-            <w:r>
-              <w:rPr>
-                <w:rFonts w:ascii="Montserrat" w:eastAsia="Montserrat" w:hAnsi="Montserrat" w:cs="Montserrat"/>
-                <w:bCs/>
-              </w:rPr>
-              <w:t>React</w:t>
-            </w:r>
-            <w:proofErr w:type="spellEnd"/>
-            <w:r>
-              <w:rPr>
-                <w:rFonts w:ascii="Montserrat" w:eastAsia="Montserrat" w:hAnsi="Montserrat" w:cs="Montserrat"/>
-                <w:bCs/>
-              </w:rPr>
-              <w:t>-modal peut etre utilisé pour des modales de confirmation.</w:t>
+              <w:t>React-modal peut etre utilisé pour des modales de confirmation.</w:t>
             </w:r>
           </w:p>
         </w:tc>
@@ -4736,7 +4129,6 @@
                 <w:szCs w:val="28"/>
               </w:rPr>
             </w:pPr>
-            <w:proofErr w:type="spellStart"/>
             <w:r>
               <w:rPr>
                 <w:rFonts w:ascii="Montserrat" w:eastAsia="Montserrat" w:hAnsi="Montserrat" w:cs="Montserrat"/>
@@ -4746,19 +4138,7 @@
                 <w:sz w:val="28"/>
                 <w:szCs w:val="28"/>
               </w:rPr>
-              <w:t>React</w:t>
-            </w:r>
-            <w:proofErr w:type="spellEnd"/>
-            <w:r>
-              <w:rPr>
-                <w:rFonts w:ascii="Montserrat" w:eastAsia="Montserrat" w:hAnsi="Montserrat" w:cs="Montserrat"/>
-                <w:b/>
-                <w:bCs/>
-                <w:i/>
-                <w:sz w:val="28"/>
-                <w:szCs w:val="28"/>
-              </w:rPr>
-              <w:t xml:space="preserve"> </w:t>
+              <w:t xml:space="preserve">React </w:t>
             </w:r>
           </w:p>
         </w:tc>
@@ -4915,7 +4295,6 @@
                 <w:szCs w:val="28"/>
               </w:rPr>
             </w:pPr>
-            <w:proofErr w:type="spellStart"/>
             <w:r>
               <w:rPr>
                 <w:rFonts w:ascii="Montserrat" w:eastAsia="Montserrat" w:hAnsi="Montserrat" w:cs="Montserrat"/>
@@ -4927,7 +4306,6 @@
               </w:rPr>
               <w:t>React</w:t>
             </w:r>
-            <w:proofErr w:type="spellEnd"/>
           </w:p>
         </w:tc>
         <w:tc>
@@ -4955,88 +4333,24 @@
                 <w:rFonts w:ascii="Montserrat" w:eastAsia="Montserrat" w:hAnsi="Montserrat" w:cs="Montserrat"/>
                 <w:bCs/>
               </w:rPr>
-              <w:t xml:space="preserve">Se connecter </w:t>
-            </w:r>
-            <w:proofErr w:type="gramStart"/>
-            <w:r>
+              <w:t>Se connecter à  l’API privée réservée aux partenaires de Deliveroo.</w:t>
+            </w:r>
+          </w:p>
+          <w:p>
+            <w:pPr>
+              <w:widowControl w:val="0"/>
+              <w:spacing w:line="240" w:lineRule="auto"/>
               <w:rPr>
                 <w:rFonts w:ascii="Montserrat" w:eastAsia="Montserrat" w:hAnsi="Montserrat" w:cs="Montserrat"/>
                 <w:bCs/>
               </w:rPr>
-              <w:t>à  l’API</w:t>
-            </w:r>
-            <w:proofErr w:type="gramEnd"/>
+            </w:pPr>
             <w:r>
               <w:rPr>
                 <w:rFonts w:ascii="Montserrat" w:eastAsia="Montserrat" w:hAnsi="Montserrat" w:cs="Montserrat"/>
                 <w:bCs/>
               </w:rPr>
-              <w:t xml:space="preserve"> privée réservée aux partenaires de Deliveroo.</w:t>
-            </w:r>
-          </w:p>
-          <w:p>
-            <w:pPr>
-              <w:widowControl w:val="0"/>
-              <w:spacing w:line="240" w:lineRule="auto"/>
-              <w:rPr>
-                <w:rFonts w:ascii="Montserrat" w:eastAsia="Montserrat" w:hAnsi="Montserrat" w:cs="Montserrat"/>
-                <w:bCs/>
-              </w:rPr>
-            </w:pPr>
-            <w:r>
-              <w:rPr>
-                <w:rFonts w:ascii="Montserrat" w:eastAsia="Montserrat" w:hAnsi="Montserrat" w:cs="Montserrat"/>
-                <w:bCs/>
-              </w:rPr>
-              <w:t>(</w:t>
-            </w:r>
-            <w:proofErr w:type="gramStart"/>
-            <w:r>
-              <w:rPr>
-                <w:rFonts w:ascii="Montserrat" w:eastAsia="Montserrat" w:hAnsi="Montserrat" w:cs="Montserrat"/>
-                <w:bCs/>
-              </w:rPr>
-              <w:t>utilisation</w:t>
-            </w:r>
-            <w:proofErr w:type="gramEnd"/>
-            <w:r>
-              <w:rPr>
-                <w:rFonts w:ascii="Montserrat" w:eastAsia="Montserrat" w:hAnsi="Montserrat" w:cs="Montserrat"/>
-                <w:bCs/>
-              </w:rPr>
-              <w:t xml:space="preserve"> de </w:t>
-            </w:r>
-            <w:proofErr w:type="spellStart"/>
-            <w:r>
-              <w:rPr>
-                <w:rFonts w:ascii="Montserrat" w:eastAsia="Montserrat" w:hAnsi="Montserrat" w:cs="Montserrat"/>
-                <w:bCs/>
-              </w:rPr>
-              <w:t>fetch</w:t>
-            </w:r>
-            <w:proofErr w:type="spellEnd"/>
-            <w:r>
-              <w:rPr>
-                <w:rFonts w:ascii="Montserrat" w:eastAsia="Montserrat" w:hAnsi="Montserrat" w:cs="Montserrat"/>
-                <w:bCs/>
-              </w:rPr>
-              <w:t xml:space="preserve"> </w:t>
-            </w:r>
-            <w:proofErr w:type="spellStart"/>
-            <w:r>
-              <w:rPr>
-                <w:rFonts w:ascii="Montserrat" w:eastAsia="Montserrat" w:hAnsi="Montserrat" w:cs="Montserrat"/>
-                <w:bCs/>
-              </w:rPr>
-              <w:t>enJS</w:t>
-            </w:r>
-            <w:proofErr w:type="spellEnd"/>
-            <w:r>
-              <w:rPr>
-                <w:rFonts w:ascii="Montserrat" w:eastAsia="Montserrat" w:hAnsi="Montserrat" w:cs="Montserrat"/>
-                <w:bCs/>
-              </w:rPr>
-              <w:t>).Utiliser, le loader pendant le transfert de données.</w:t>
+              <w:t>(utilisation de fetch enJS).Utiliser, le loader pendant le transfert de données.</w:t>
             </w:r>
           </w:p>
         </w:tc>
@@ -5182,7 +4496,6 @@
                 <w:szCs w:val="28"/>
               </w:rPr>
             </w:pPr>
-            <w:proofErr w:type="spellStart"/>
             <w:r>
               <w:rPr>
                 <w:rFonts w:ascii="Montserrat" w:eastAsia="Montserrat" w:hAnsi="Montserrat" w:cs="Montserrat"/>
@@ -5194,7 +4507,6 @@
               </w:rPr>
               <w:t>React</w:t>
             </w:r>
-            <w:proofErr w:type="spellEnd"/>
           </w:p>
         </w:tc>
         <w:tc>
@@ -5222,116 +4534,24 @@
                 <w:rFonts w:ascii="Montserrat" w:eastAsia="Montserrat" w:hAnsi="Montserrat" w:cs="Montserrat"/>
                 <w:bCs/>
               </w:rPr>
-              <w:t xml:space="preserve">Se connecter </w:t>
-            </w:r>
-            <w:proofErr w:type="gramStart"/>
-            <w:r>
+              <w:t>Se connecter à  l’API graph pour  Instagram Business.</w:t>
+            </w:r>
+          </w:p>
+          <w:p>
+            <w:pPr>
+              <w:widowControl w:val="0"/>
+              <w:spacing w:line="240" w:lineRule="auto"/>
               <w:rPr>
                 <w:rFonts w:ascii="Montserrat" w:eastAsia="Montserrat" w:hAnsi="Montserrat" w:cs="Montserrat"/>
                 <w:bCs/>
               </w:rPr>
-              <w:t>à  l’API</w:t>
-            </w:r>
-            <w:proofErr w:type="gramEnd"/>
+            </w:pPr>
             <w:r>
               <w:rPr>
                 <w:rFonts w:ascii="Montserrat" w:eastAsia="Montserrat" w:hAnsi="Montserrat" w:cs="Montserrat"/>
                 <w:bCs/>
               </w:rPr>
-              <w:t xml:space="preserve"> </w:t>
-            </w:r>
-            <w:r>
-              <w:rPr>
-                <w:rFonts w:ascii="Montserrat" w:eastAsia="Montserrat" w:hAnsi="Montserrat" w:cs="Montserrat"/>
-                <w:bCs/>
-              </w:rPr>
-              <w:t>graph pour</w:t>
-            </w:r>
-            <w:r>
-              <w:rPr>
-                <w:rFonts w:ascii="Montserrat" w:eastAsia="Montserrat" w:hAnsi="Montserrat" w:cs="Montserrat"/>
-                <w:bCs/>
-              </w:rPr>
-              <w:t xml:space="preserve">  </w:t>
-            </w:r>
-            <w:r>
-              <w:rPr>
-                <w:rFonts w:ascii="Montserrat" w:eastAsia="Montserrat" w:hAnsi="Montserrat" w:cs="Montserrat"/>
-                <w:bCs/>
-              </w:rPr>
-              <w:t>Instagram Business</w:t>
-            </w:r>
-            <w:r>
-              <w:rPr>
-                <w:rFonts w:ascii="Montserrat" w:eastAsia="Montserrat" w:hAnsi="Montserrat" w:cs="Montserrat"/>
-                <w:bCs/>
-              </w:rPr>
-              <w:t>.</w:t>
-            </w:r>
-          </w:p>
-          <w:p>
-            <w:pPr>
-              <w:widowControl w:val="0"/>
-              <w:spacing w:line="240" w:lineRule="auto"/>
-              <w:rPr>
-                <w:rFonts w:ascii="Montserrat" w:eastAsia="Montserrat" w:hAnsi="Montserrat" w:cs="Montserrat"/>
-                <w:bCs/>
-              </w:rPr>
-            </w:pPr>
-            <w:r>
-              <w:rPr>
-                <w:rFonts w:ascii="Montserrat" w:eastAsia="Montserrat" w:hAnsi="Montserrat" w:cs="Montserrat"/>
-                <w:bCs/>
-              </w:rPr>
-              <w:t>(</w:t>
-            </w:r>
-            <w:proofErr w:type="gramStart"/>
-            <w:r>
-              <w:rPr>
-                <w:rFonts w:ascii="Montserrat" w:eastAsia="Montserrat" w:hAnsi="Montserrat" w:cs="Montserrat"/>
-                <w:bCs/>
-              </w:rPr>
-              <w:t>utilisation</w:t>
-            </w:r>
-            <w:proofErr w:type="gramEnd"/>
-            <w:r>
-              <w:rPr>
-                <w:rFonts w:ascii="Montserrat" w:eastAsia="Montserrat" w:hAnsi="Montserrat" w:cs="Montserrat"/>
-                <w:bCs/>
-              </w:rPr>
-              <w:t xml:space="preserve"> de </w:t>
-            </w:r>
-            <w:proofErr w:type="spellStart"/>
-            <w:r>
-              <w:rPr>
-                <w:rFonts w:ascii="Montserrat" w:eastAsia="Montserrat" w:hAnsi="Montserrat" w:cs="Montserrat"/>
-                <w:bCs/>
-              </w:rPr>
-              <w:t>fetch</w:t>
-            </w:r>
-            <w:proofErr w:type="spellEnd"/>
-            <w:r>
-              <w:rPr>
-                <w:rFonts w:ascii="Montserrat" w:eastAsia="Montserrat" w:hAnsi="Montserrat" w:cs="Montserrat"/>
-                <w:bCs/>
-              </w:rPr>
-              <w:t xml:space="preserve"> </w:t>
-            </w:r>
-            <w:proofErr w:type="spellStart"/>
-            <w:r>
-              <w:rPr>
-                <w:rFonts w:ascii="Montserrat" w:eastAsia="Montserrat" w:hAnsi="Montserrat" w:cs="Montserrat"/>
-                <w:bCs/>
-              </w:rPr>
-              <w:t>enJS</w:t>
-            </w:r>
-            <w:proofErr w:type="spellEnd"/>
-            <w:r>
-              <w:rPr>
-                <w:rFonts w:ascii="Montserrat" w:eastAsia="Montserrat" w:hAnsi="Montserrat" w:cs="Montserrat"/>
-                <w:bCs/>
-              </w:rPr>
-              <w:t>).Utiliser, le loader pendant le transfert de données.</w:t>
+              <w:t>(utilisation de fetch enJS).Utiliser, le loader pendant le transfert de données.</w:t>
             </w:r>
           </w:p>
         </w:tc>
@@ -5599,7 +4819,6 @@
                 <w:szCs w:val="28"/>
               </w:rPr>
             </w:pPr>
-            <w:proofErr w:type="spellStart"/>
             <w:r>
               <w:rPr>
                 <w:rFonts w:ascii="Montserrat" w:eastAsia="Montserrat" w:hAnsi="Montserrat" w:cs="Montserrat"/>
@@ -5611,7 +4830,6 @@
               </w:rPr>
               <w:t>React</w:t>
             </w:r>
-            <w:proofErr w:type="spellEnd"/>
           </w:p>
         </w:tc>
         <w:tc>
@@ -5724,19 +4942,7 @@
               </w:rPr>
             </w:pPr>
             <w:r>
-              <w:t xml:space="preserve">Le restaurateur doit pouvoir </w:t>
-            </w:r>
-            <w:r>
-              <w:t>l</w:t>
-            </w:r>
-            <w:r>
-              <w:t>ier plusieurs adresses e-mail à son compte</w:t>
-            </w:r>
-            <w:r>
-              <w:t xml:space="preserve"> et m</w:t>
-            </w:r>
-            <w:r>
-              <w:t>odifier son adresse e-mail de base</w:t>
+              <w:t>Le restaurateur doit pouvoir lier plusieurs adresses e-mail à son compte et modifier son adresse e-mail de base</w:t>
             </w:r>
           </w:p>
         </w:tc>
@@ -5764,7 +4970,6 @@
                 <w:szCs w:val="28"/>
               </w:rPr>
             </w:pPr>
-            <w:proofErr w:type="spellStart"/>
             <w:r>
               <w:rPr>
                 <w:rFonts w:ascii="Montserrat" w:eastAsia="Montserrat" w:hAnsi="Montserrat" w:cs="Montserrat"/>
@@ -5776,7 +4981,6 @@
               </w:rPr>
               <w:t>React</w:t>
             </w:r>
-            <w:proofErr w:type="spellEnd"/>
           </w:p>
         </w:tc>
         <w:tc>
@@ -5981,13 +5185,7 @@
               <w:rPr>
                 <w:rFonts w:ascii="Montserrat" w:hAnsi="Montserrat"/>
               </w:rPr>
-              <w:t>-</w:t>
-            </w:r>
-            <w:r>
-              <w:rPr>
-                <w:rFonts w:ascii="Montserrat" w:hAnsi="Montserrat"/>
-              </w:rPr>
-              <w:t>À la section “Pour aller plus loin”</w:t>
+              <w:t>-À la section “Pour aller plus loin”</w:t>
             </w:r>
           </w:p>
           <w:p>
@@ -6036,7 +5234,6 @@
                 <w:szCs w:val="28"/>
               </w:rPr>
             </w:pPr>
-            <w:proofErr w:type="spellStart"/>
             <w:r>
               <w:rPr>
                 <w:rFonts w:ascii="Montserrat" w:eastAsia="Montserrat" w:hAnsi="Montserrat" w:cs="Montserrat"/>
@@ -6048,7 +5245,6 @@
               </w:rPr>
               <w:t>React</w:t>
             </w:r>
-            <w:proofErr w:type="spellEnd"/>
           </w:p>
         </w:tc>
         <w:tc>
@@ -6285,19 +5481,11 @@
                 <w:rFonts w:ascii="Montserrat" w:hAnsi="Montserrat"/>
               </w:rPr>
             </w:pPr>
-            <w:proofErr w:type="spellStart"/>
-            <w:r>
-              <w:rPr>
-                <w:rFonts w:ascii="Montserrat" w:hAnsi="Montserrat"/>
-              </w:rPr>
-              <w:t>Branding</w:t>
-            </w:r>
-            <w:proofErr w:type="spellEnd"/>
-            <w:r>
-              <w:rPr>
-                <w:rFonts w:ascii="Montserrat" w:hAnsi="Montserrat"/>
-              </w:rPr>
-              <w:t xml:space="preserve"> restaurateur</w:t>
+            <w:r>
+              <w:rPr>
+                <w:rFonts w:ascii="Montserrat" w:hAnsi="Montserrat"/>
+              </w:rPr>
+              <w:t>Branding restaurateur</w:t>
             </w:r>
           </w:p>
         </w:tc>
@@ -6382,7 +5570,6 @@
                 <w:szCs w:val="28"/>
               </w:rPr>
             </w:pPr>
-            <w:proofErr w:type="spellStart"/>
             <w:r>
               <w:rPr>
                 <w:rFonts w:ascii="Montserrat" w:eastAsia="Montserrat" w:hAnsi="Montserrat" w:cs="Montserrat"/>
@@ -6392,19 +5579,7 @@
                 <w:sz w:val="28"/>
                 <w:szCs w:val="28"/>
               </w:rPr>
-              <w:t>React</w:t>
-            </w:r>
-            <w:proofErr w:type="spellEnd"/>
-            <w:r>
-              <w:rPr>
-                <w:rFonts w:ascii="Montserrat" w:eastAsia="Montserrat" w:hAnsi="Montserrat" w:cs="Montserrat"/>
-                <w:b/>
-                <w:bCs/>
-                <w:i/>
-                <w:sz w:val="28"/>
-                <w:szCs w:val="28"/>
-              </w:rPr>
-              <w:t>-router-dom</w:t>
+              <w:t>React-router-dom</w:t>
             </w:r>
           </w:p>
         </w:tc>
@@ -7183,27 +6358,7 @@
           <w:sz w:val="28"/>
           <w:szCs w:val="28"/>
         </w:rPr>
-        <w:t xml:space="preserve">Liens avec le </w:t>
-      </w:r>
-      <w:proofErr w:type="spellStart"/>
-      <w:r>
-        <w:rPr>
-          <w:rFonts w:ascii="Montserrat" w:eastAsia="Montserrat" w:hAnsi="Montserrat" w:cs="Montserrat"/>
-          <w:b/>
-          <w:sz w:val="28"/>
-          <w:szCs w:val="28"/>
-        </w:rPr>
-        <w:t>back-end</w:t>
-      </w:r>
-      <w:proofErr w:type="spellEnd"/>
-      <w:r>
-        <w:rPr>
-          <w:rFonts w:ascii="Montserrat" w:eastAsia="Montserrat" w:hAnsi="Montserrat" w:cs="Montserrat"/>
-          <w:b/>
-          <w:sz w:val="28"/>
-          <w:szCs w:val="28"/>
-        </w:rPr>
-        <w:t xml:space="preserve"> </w:t>
+        <w:t xml:space="preserve">Liens avec le back-end </w:t>
       </w:r>
     </w:p>
     <w:p>
@@ -7323,43 +6478,7 @@
           <w:sz w:val="24"/>
           <w:szCs w:val="24"/>
         </w:rPr>
-        <w:t xml:space="preserve"> Le </w:t>
-      </w:r>
-      <w:proofErr w:type="spellStart"/>
-      <w:r>
-        <w:rPr>
-          <w:rFonts w:ascii="Montserrat" w:eastAsia="Montserrat" w:hAnsi="Montserrat" w:cs="Montserrat"/>
-          <w:sz w:val="24"/>
-          <w:szCs w:val="24"/>
-        </w:rPr>
-        <w:t>framework</w:t>
-      </w:r>
-      <w:proofErr w:type="spellEnd"/>
-      <w:r>
-        <w:rPr>
-          <w:rFonts w:ascii="Montserrat" w:eastAsia="Montserrat" w:hAnsi="Montserrat" w:cs="Montserrat"/>
-          <w:sz w:val="24"/>
-          <w:szCs w:val="24"/>
-        </w:rPr>
-        <w:t xml:space="preserve"> </w:t>
-      </w:r>
-      <w:proofErr w:type="spellStart"/>
-      <w:r>
-        <w:rPr>
-          <w:rFonts w:ascii="Montserrat" w:eastAsia="Montserrat" w:hAnsi="Montserrat" w:cs="Montserrat"/>
-          <w:sz w:val="24"/>
-          <w:szCs w:val="24"/>
-        </w:rPr>
-        <w:t>Symphony</w:t>
-      </w:r>
-      <w:proofErr w:type="spellEnd"/>
-      <w:r>
-        <w:rPr>
-          <w:rFonts w:ascii="Montserrat" w:eastAsia="Montserrat" w:hAnsi="Montserrat" w:cs="Montserrat"/>
-          <w:sz w:val="24"/>
-          <w:szCs w:val="24"/>
-        </w:rPr>
-        <w:t xml:space="preserve"> sera utiliser en complément du PHP.</w:t>
+        <w:t xml:space="preserve"> Le framework Symphony sera utiliser en complément du PHP.</w:t>
       </w:r>
     </w:p>
     <w:p>
@@ -7520,16 +6639,7 @@
           <w:sz w:val="24"/>
           <w:szCs w:val="24"/>
         </w:rPr>
-        <w:t>PHP et SQL fonctionnent bien ensemble.</w:t>
-      </w:r>
-      <w:r>
-        <w:rPr>
-          <w:rFonts w:ascii="Montserrat" w:eastAsia="Montserrat" w:hAnsi="Montserrat" w:cs="Montserrat"/>
-          <w:i/>
-          <w:sz w:val="24"/>
-          <w:szCs w:val="24"/>
-        </w:rPr>
-        <w:t xml:space="preserve"> </w:t>
+        <w:t xml:space="preserve">PHP et SQL fonctionnent bien ensemble. </w:t>
       </w:r>
     </w:p>
     <w:p>
@@ -7541,7 +6651,6 @@
           <w:szCs w:val="24"/>
         </w:rPr>
       </w:pPr>
-      <w:proofErr w:type="spellStart"/>
       <w:r>
         <w:rPr>
           <w:rFonts w:ascii="Montserrat" w:eastAsia="Montserrat" w:hAnsi="Montserrat" w:cs="Montserrat"/>
@@ -7558,7 +6667,6 @@
         </w:rPr>
         <w:t>eact</w:t>
       </w:r>
-      <w:proofErr w:type="spellEnd"/>
       <w:r>
         <w:rPr>
           <w:rFonts w:ascii="Montserrat" w:eastAsia="Montserrat" w:hAnsi="Montserrat" w:cs="Montserrat"/>
@@ -7581,25 +6689,7 @@
           <w:sz w:val="24"/>
           <w:szCs w:val="24"/>
         </w:rPr>
-        <w:t xml:space="preserve"> grâce à une bibliothèque ou un ORM (Object-</w:t>
-      </w:r>
-      <w:proofErr w:type="spellStart"/>
-      <w:r>
-        <w:rPr>
-          <w:rFonts w:ascii="Montserrat" w:eastAsia="Montserrat" w:hAnsi="Montserrat" w:cs="Montserrat"/>
-          <w:sz w:val="24"/>
-          <w:szCs w:val="24"/>
-        </w:rPr>
-        <w:t>Relationnal</w:t>
-      </w:r>
-      <w:proofErr w:type="spellEnd"/>
-      <w:r>
-        <w:rPr>
-          <w:rFonts w:ascii="Montserrat" w:eastAsia="Montserrat" w:hAnsi="Montserrat" w:cs="Montserrat"/>
-          <w:sz w:val="24"/>
-          <w:szCs w:val="24"/>
-        </w:rPr>
-        <w:t>-Mapping</w:t>
+        <w:t xml:space="preserve"> grâce à une bibliothèque ou un ORM (Object-Relationnal-Mapping</w:t>
       </w:r>
       <w:r>
         <w:rPr>
@@ -7697,25 +6787,7 @@
           <w:sz w:val="24"/>
           <w:szCs w:val="24"/>
         </w:rPr>
-        <w:t xml:space="preserve">Le nom de domaine sera très probablement un sous-domaine de </w:t>
-      </w:r>
-      <w:proofErr w:type="spellStart"/>
-      <w:r>
-        <w:rPr>
-          <w:rFonts w:ascii="Montserrat" w:eastAsia="Montserrat" w:hAnsi="Montserrat" w:cs="Montserrat"/>
-          <w:sz w:val="24"/>
-          <w:szCs w:val="24"/>
-        </w:rPr>
-        <w:t>Qwenta</w:t>
-      </w:r>
-      <w:proofErr w:type="spellEnd"/>
-      <w:r>
-        <w:rPr>
-          <w:rFonts w:ascii="Montserrat" w:eastAsia="Montserrat" w:hAnsi="Montserrat" w:cs="Montserrat"/>
-          <w:sz w:val="24"/>
-          <w:szCs w:val="24"/>
-        </w:rPr>
-        <w:t xml:space="preserve"> </w:t>
+        <w:t xml:space="preserve">Le nom de domaine sera très probablement un sous-domaine de Qwenta </w:t>
       </w:r>
       <w:r>
         <w:rPr>
@@ -8047,31 +7119,7 @@
           <w:sz w:val="24"/>
           <w:szCs w:val="24"/>
         </w:rPr>
-        <w:t xml:space="preserve"> </w:t>
-      </w:r>
-      <w:r>
-        <w:rPr>
-          <w:rFonts w:ascii="Montserrat" w:eastAsia="Montserrat" w:hAnsi="Montserrat" w:cs="Montserrat"/>
-          <w:sz w:val="24"/>
-          <w:szCs w:val="24"/>
-        </w:rPr>
-        <w:t>compatibilité avec les dernières versions de</w:t>
-      </w:r>
-      <w:r>
-        <w:rPr>
-          <w:rFonts w:ascii="Montserrat" w:eastAsia="Montserrat" w:hAnsi="Montserrat" w:cs="Montserrat"/>
-          <w:sz w:val="24"/>
-          <w:szCs w:val="24"/>
-        </w:rPr>
-        <w:t xml:space="preserve"> </w:t>
-      </w:r>
-      <w:r>
-        <w:rPr>
-          <w:rFonts w:ascii="Montserrat" w:eastAsia="Montserrat" w:hAnsi="Montserrat" w:cs="Montserrat"/>
-          <w:sz w:val="24"/>
-          <w:szCs w:val="24"/>
-        </w:rPr>
-        <w:t>Chrome, Safari et Firefox</w:t>
+        <w:t xml:space="preserve"> compatibilité avec les dernières versions de Chrome, Safari et Firefox</w:t>
       </w:r>
       <w:r>
         <w:rPr>
@@ -8184,39 +7232,7 @@
           <w:sz w:val="24"/>
           <w:szCs w:val="24"/>
         </w:rPr>
-        <w:t>L'application devra être accessible au</w:t>
-      </w:r>
-      <w:r>
-        <w:rPr>
-          <w:rFonts w:ascii="Montserrat" w:eastAsia="Montserrat" w:hAnsi="Montserrat" w:cs="Montserrat"/>
-          <w:sz w:val="24"/>
-          <w:szCs w:val="24"/>
-        </w:rPr>
-        <w:t xml:space="preserve"> </w:t>
-      </w:r>
-      <w:r>
-        <w:rPr>
-          <w:rFonts w:ascii="Montserrat" w:eastAsia="Montserrat" w:hAnsi="Montserrat" w:cs="Montserrat"/>
-          <w:sz w:val="24"/>
-          <w:szCs w:val="24"/>
-        </w:rPr>
-        <w:t>minimum : navigable depuis le clavier, et lisible</w:t>
-      </w:r>
-      <w:r>
-        <w:rPr>
-          <w:rFonts w:ascii="Montserrat" w:eastAsia="Montserrat" w:hAnsi="Montserrat" w:cs="Montserrat"/>
-          <w:sz w:val="24"/>
-          <w:szCs w:val="24"/>
-        </w:rPr>
-        <w:t xml:space="preserve"> </w:t>
-      </w:r>
-      <w:r>
-        <w:rPr>
-          <w:rFonts w:ascii="Montserrat" w:eastAsia="Montserrat" w:hAnsi="Montserrat" w:cs="Montserrat"/>
-          <w:sz w:val="24"/>
-          <w:szCs w:val="24"/>
-        </w:rPr>
-        <w:t>par un lecteur d'écran.</w:t>
+        <w:t>L'application devra être accessible au minimum : navigable depuis le clavier, et lisible par un lecteur d'écran.</w:t>
       </w:r>
       <w:r>
         <w:rPr>
@@ -8410,23 +7426,7 @@
           <w:sz w:val="24"/>
           <w:szCs w:val="24"/>
         </w:rPr>
-        <w:t>L’a</w:t>
-      </w:r>
-      <w:r>
-        <w:rPr>
-          <w:rFonts w:ascii="Montserrat" w:eastAsia="Montserrat" w:hAnsi="Montserrat" w:cs="Montserrat"/>
-          <w:sz w:val="24"/>
-          <w:szCs w:val="24"/>
-        </w:rPr>
-        <w:t>ccès aux comptes</w:t>
-      </w:r>
-      <w:r>
-        <w:rPr>
-          <w:rFonts w:ascii="Montserrat" w:eastAsia="Montserrat" w:hAnsi="Montserrat" w:cs="Montserrat"/>
-          <w:sz w:val="24"/>
-          <w:szCs w:val="24"/>
-        </w:rPr>
-        <w:t xml:space="preserve"> sera sécurisé par des requêtes https. Tous les logins seront cryptés dans la base de données.</w:t>
+        <w:t>L’accès aux comptes sera sécurisé par des requêtes https. Tous les logins seront cryptés dans la base de données.</w:t>
       </w:r>
     </w:p>
     <w:p>
@@ -8623,7 +7623,7 @@
       </w:r>
     </w:p>
     <w:sectPr>
-      <w:headerReference w:type="default" r:id="rId7"/>
+      <w:headerReference w:type="default" r:id="rId8"/>
       <w:pgSz w:w="16834" w:h="11909" w:orient="landscape"/>
       <w:pgMar w:top="1440" w:right="1440" w:bottom="1440" w:left="1440" w:header="720" w:footer="720" w:gutter="0"/>
       <w:pgNumType w:start="1"/>
@@ -11320,4 +10320,16 @@
   </a:objectDefaults>
   <a:extraClrSchemeLst/>
 </a:theme>
+</file>
+
+<file path=customXml/item1.xml><?xml version="1.0" encoding="utf-8"?>
+<b:Sources xmlns:b="http://schemas.openxmlformats.org/officeDocument/2006/bibliography" xmlns="http://schemas.openxmlformats.org/officeDocument/2006/bibliography" SelectedStyle="\APASixthEditionOfficeOnline.xsl" StyleName="APA" Version="6"/>
+</file>
+
+<file path=customXml/itemProps1.xml><?xml version="1.0" encoding="utf-8"?>
+<ds:datastoreItem xmlns:ds="http://schemas.openxmlformats.org/officeDocument/2006/customXml" ds:itemID="{86CC0884-00C5-49F6-992B-975AC31830FE}">
+  <ds:schemaRefs>
+    <ds:schemaRef ds:uri="http://schemas.openxmlformats.org/officeDocument/2006/bibliography"/>
+  </ds:schemaRefs>
+</ds:datastoreItem>
 </file>
</xml_diff>

<commit_message>
modif des fichiers avant soutenance
</commit_message>
<xml_diff>
--- a/Webgencia_specifications_techniques.docx
+++ b/Webgencia_specifications_techniques.docx
@@ -6622,6 +6622,16 @@
         </w:rPr>
         <w:t>SQL</w:t>
       </w:r>
+      <w:r>
+        <w:rPr>
+          <w:rFonts w:ascii="Montserrat" w:eastAsia="Montserrat" w:hAnsi="Montserrat" w:cs="Montserrat"/>
+          <w:i/>
+          <w:sz w:val="24"/>
+          <w:szCs w:val="24"/>
+          <w:u w:val="single"/>
+        </w:rPr>
+        <w:t>(mySQL)</w:t>
+      </w:r>
     </w:p>
     <w:p>
       <w:pPr>
@@ -6681,7 +6691,7 @@
           <w:sz w:val="24"/>
           <w:szCs w:val="24"/>
         </w:rPr>
-        <w:t>pourra interagir avec cette base de données</w:t>
+        <w:t xml:space="preserve">pourra interagir avec </w:t>
       </w:r>
       <w:r>
         <w:rPr>
@@ -6689,7 +6699,7 @@
           <w:sz w:val="24"/>
           <w:szCs w:val="24"/>
         </w:rPr>
-        <w:t xml:space="preserve"> grâce à une bibliothèque ou un ORM (Object-Relationnal-Mapping</w:t>
+        <w:t>le serveur</w:t>
       </w:r>
       <w:r>
         <w:rPr>
@@ -6697,7 +6707,7 @@
           <w:sz w:val="24"/>
           <w:szCs w:val="24"/>
         </w:rPr>
-        <w:t>). Les</w:t>
+        <w:t>. Les</w:t>
       </w:r>
       <w:r>
         <w:rPr>
@@ -6963,6 +6973,14 @@
           <w:szCs w:val="24"/>
         </w:rPr>
         <w:t xml:space="preserve"> mais les adresses mails seront probablement définies avec le domaine de QUENTA.</w:t>
+      </w:r>
+      <w:r>
+        <w:rPr>
+          <w:rFonts w:ascii="Montserrat" w:eastAsia="Montserrat" w:hAnsi="Montserrat" w:cs="Montserrat"/>
+          <w:sz w:val="24"/>
+          <w:szCs w:val="24"/>
+        </w:rPr>
+        <w:t xml:space="preserve"> (contact@quenta.com...)</w:t>
       </w:r>
     </w:p>
     <w:p>
@@ -9882,6 +9900,7 @@
   <w:style w:type="character" w:default="1" w:styleId="Policepardfaut">
     <w:name w:val="Default Paragraph Font"/>
     <w:uiPriority w:val="1"/>
+    <w:semiHidden/>
     <w:unhideWhenUsed/>
   </w:style>
   <w:style w:type="table" w:default="1" w:styleId="TableauNormal">

</xml_diff>